<commit_message>
Updated LCAM resubmission documents
</commit_message>
<xml_diff>
--- a/Documentation/Requirements Model/Requirements.docx
+++ b/Documentation/Requirements Model/Requirements.docx
@@ -1,6 +1,6 @@
 
 <file path=word/document.xml><?xml version="1.0" encoding="utf-8"?>
-<w:document xmlns:wpc="http://schemas.microsoft.com/office/word/2010/wordprocessingCanvas" xmlns:cx="http://schemas.microsoft.com/office/drawing/2014/chartex" xmlns:cx1="http://schemas.microsoft.com/office/drawing/2015/9/8/chartex" xmlns:cx2="http://schemas.microsoft.com/office/drawing/2015/10/21/chartex" xmlns:cx3="http://schemas.microsoft.com/office/drawing/2016/5/9/chartex" xmlns:cx4="http://schemas.microsoft.com/office/drawing/2016/5/10/chartex" xmlns:cx5="http://schemas.microsoft.com/office/drawing/2016/5/11/chartex" xmlns:cx6="http://schemas.microsoft.com/office/drawing/2016/5/12/chartex" xmlns:cx7="http://schemas.microsoft.com/office/drawing/2016/5/13/chartex" xmlns:cx8="http://schemas.microsoft.com/office/drawing/2016/5/14/chartex" xmlns:mc="http://schemas.openxmlformats.org/markup-compatibility/2006" xmlns:aink="http://schemas.microsoft.com/office/drawing/2016/ink" xmlns:am3d="http://schemas.microsoft.com/office/drawing/2017/model3d" xmlns:o="urn:schemas-microsoft-com:office:office" xmlns:r="http://schemas.openxmlformats.org/officeDocument/2006/relationships" xmlns:m="http://schemas.openxmlformats.org/officeDocument/2006/math" xmlns:v="urn:schemas-microsoft-com:vml" xmlns:wp14="http://schemas.microsoft.com/office/word/2010/wordprocessingDrawing" xmlns:wp="http://schemas.openxmlformats.org/drawingml/2006/wordprocessingDrawing" xmlns:w10="urn:schemas-microsoft-com:office:word" xmlns:w="http://schemas.openxmlformats.org/wordprocessingml/2006/main" xmlns:w14="http://schemas.microsoft.com/office/word/2010/wordml" xmlns:w15="http://schemas.microsoft.com/office/word/2012/wordml" xmlns:w16cid="http://schemas.microsoft.com/office/word/2016/wordml/cid" xmlns:w16se="http://schemas.microsoft.com/office/word/2015/wordml/symex" xmlns:wpg="http://schemas.microsoft.com/office/word/2010/wordprocessingGroup" xmlns:wpi="http://schemas.microsoft.com/office/word/2010/wordprocessingInk" xmlns:wne="http://schemas.microsoft.com/office/word/2006/wordml" xmlns:wps="http://schemas.microsoft.com/office/word/2010/wordprocessingShape" mc:Ignorable="w14 w15 w16se w16cid wp14">
+<w:document xmlns:wpc="http://schemas.microsoft.com/office/word/2010/wordprocessingCanvas" xmlns:mc="http://schemas.openxmlformats.org/markup-compatibility/2006" xmlns:o="urn:schemas-microsoft-com:office:office" xmlns:r="http://schemas.openxmlformats.org/officeDocument/2006/relationships" xmlns:m="http://schemas.openxmlformats.org/officeDocument/2006/math" xmlns:v="urn:schemas-microsoft-com:vml" xmlns:wp14="http://schemas.microsoft.com/office/word/2010/wordprocessingDrawing" xmlns:wp="http://schemas.openxmlformats.org/drawingml/2006/wordprocessingDrawing" xmlns:w10="urn:schemas-microsoft-com:office:word" xmlns:w="http://schemas.openxmlformats.org/wordprocessingml/2006/main" xmlns:w14="http://schemas.microsoft.com/office/word/2010/wordml" xmlns:wpg="http://schemas.microsoft.com/office/word/2010/wordprocessingGroup" xmlns:wpi="http://schemas.microsoft.com/office/word/2010/wordprocessingInk" xmlns:wne="http://schemas.microsoft.com/office/word/2006/wordml" xmlns:wps="http://schemas.microsoft.com/office/word/2010/wordprocessingShape" mc:Ignorable="w14 wp14">
   <w:body>
     <w:p>
       <w:pPr>
@@ -117,7 +117,15 @@
         <w:t>Authentication</w:t>
       </w:r>
       <w:r>
-        <w:t xml:space="preserve">: Users must enter a username and password to identify themselves to the system. This will give the user access to view and/or alter data (depending on their User Type – see next bullet point). </w:t>
+        <w:t xml:space="preserve">: Users must enter a username and password to identify </w:t>
+      </w:r>
+      <w:proofErr w:type="gramStart"/>
+      <w:r>
+        <w:t>themselves</w:t>
+      </w:r>
+      <w:proofErr w:type="gramEnd"/>
+      <w:r>
+        <w:t xml:space="preserve"> to the system. This will give the user access to view and/or alter data (depending on their User Type – see next bullet point). </w:t>
       </w:r>
     </w:p>
     <w:p>
@@ -232,7 +240,15 @@
         <w:t>Fault trapping (I/O)</w:t>
       </w:r>
       <w:r>
-        <w:t xml:space="preserve"> – Needs to validate user input for the front end, should prevent users from submitting incomplete or obviously incorrect data. Should prompt users for confirmation for potentially dangerous operations such as delete. Back end should validate user input again, should not allow any operations if required data is missing, corrupt or is not validated with user's authorization.</w:t>
+        <w:t xml:space="preserve"> – Needs to validate user input for the front end, should prevent users from submitting incomplete or obviously incorrect data. Should prompt users for confirmation for potentially dangerous operations such as </w:t>
+      </w:r>
+      <w:proofErr w:type="gramStart"/>
+      <w:r>
+        <w:t>delete.</w:t>
+      </w:r>
+      <w:proofErr w:type="gramEnd"/>
+      <w:r>
+        <w:t xml:space="preserve"> Back end should validate user input again, should not allow any operations if required data is missing, corrupt or is not validated with user's authorization.</w:t>
       </w:r>
     </w:p>
     <w:p>
@@ -661,8 +677,6 @@
       <w:r>
         <w:t>9</w:t>
       </w:r>
-      <w:bookmarkStart w:id="0" w:name="_GoBack"/>
-      <w:bookmarkEnd w:id="0"/>
       <w:r>
         <w:t xml:space="preserve"> Security</w:t>
       </w:r>
@@ -806,8 +820,13 @@
         <w:ind w:left="709"/>
       </w:pPr>
       <w:r>
-        <w:t>There are no requirements to link to any external systems or devices, however if sample exports are provided from existing systems, they should be able to be imported into the system. For instance, the capability to ingest data from some existing systems, such a list of users or projects.</w:t>
-      </w:r>
+        <w:t xml:space="preserve">There are no requirements to link to any external systems or devices, however if sample exports are provided from existing systems, they should be able to be imported into the system. </w:t>
+      </w:r>
+      <w:proofErr w:type="gramStart"/>
+      <w:r>
+        <w:t>For instance, the capability to ingest data from some existing systems, such a list of users or projects.</w:t>
+      </w:r>
+      <w:proofErr w:type="gramEnd"/>
     </w:p>
     <w:p>
       <w:pPr>
@@ -962,33 +981,9 @@
       </w:r>
     </w:p>
     <w:p>
-      <w:pPr>
-        <w:pStyle w:val="Heading3"/>
-        <w:ind w:firstLine="720"/>
-      </w:pPr>
-      <w:r>
-        <w:t>5.4</w:t>
-      </w:r>
-      <w:r>
-        <w:t xml:space="preserve"> </w:t>
-      </w:r>
-      <w:r>
-        <w:t>Reporting</w:t>
-      </w:r>
-    </w:p>
-    <w:p>
-      <w:pPr>
-        <w:pStyle w:val="ListParagraph"/>
-        <w:numPr>
-          <w:ilvl w:val="0"/>
-          <w:numId w:val="25"/>
-        </w:numPr>
-      </w:pPr>
-      <w:r>
-        <w:t>If a report is requested, report data should be stored for up to 1 week so that if it is requested again it will display faster.</w:t>
-      </w:r>
-    </w:p>
-    <w:p/>
+      <w:bookmarkStart w:id="0" w:name="_GoBack"/>
+      <w:bookmarkEnd w:id="0"/>
+    </w:p>
     <w:p>
       <w:pPr>
         <w:pStyle w:val="Heading2"/>
@@ -1016,8 +1011,8 @@
       </w:r>
     </w:p>
     <w:sectPr>
-      <w:headerReference w:type="default" r:id="rId7"/>
-      <w:footerReference w:type="default" r:id="rId8"/>
+      <w:headerReference w:type="default" r:id="rId8"/>
+      <w:footerReference w:type="default" r:id="rId9"/>
       <w:pgSz w:w="11906" w:h="16838"/>
       <w:pgMar w:top="720" w:right="720" w:bottom="720" w:left="720" w:header="709" w:footer="709" w:gutter="0"/>
       <w:cols w:space="708"/>
@@ -1028,7 +1023,7 @@
 </file>
 
 <file path=word/endnotes.xml><?xml version="1.0" encoding="utf-8"?>
-<w:endnotes xmlns:wpc="http://schemas.microsoft.com/office/word/2010/wordprocessingCanvas" xmlns:cx="http://schemas.microsoft.com/office/drawing/2014/chartex" xmlns:cx1="http://schemas.microsoft.com/office/drawing/2015/9/8/chartex" xmlns:cx2="http://schemas.microsoft.com/office/drawing/2015/10/21/chartex" xmlns:cx3="http://schemas.microsoft.com/office/drawing/2016/5/9/chartex" xmlns:cx4="http://schemas.microsoft.com/office/drawing/2016/5/10/chartex" xmlns:cx5="http://schemas.microsoft.com/office/drawing/2016/5/11/chartex" xmlns:cx6="http://schemas.microsoft.com/office/drawing/2016/5/12/chartex" xmlns:cx7="http://schemas.microsoft.com/office/drawing/2016/5/13/chartex" xmlns:cx8="http://schemas.microsoft.com/office/drawing/2016/5/14/chartex" xmlns:mc="http://schemas.openxmlformats.org/markup-compatibility/2006" xmlns:aink="http://schemas.microsoft.com/office/drawing/2016/ink" xmlns:am3d="http://schemas.microsoft.com/office/drawing/2017/model3d" xmlns:o="urn:schemas-microsoft-com:office:office" xmlns:r="http://schemas.openxmlformats.org/officeDocument/2006/relationships" xmlns:m="http://schemas.openxmlformats.org/officeDocument/2006/math" xmlns:v="urn:schemas-microsoft-com:vml" xmlns:wp14="http://schemas.microsoft.com/office/word/2010/wordprocessingDrawing" xmlns:wp="http://schemas.openxmlformats.org/drawingml/2006/wordprocessingDrawing" xmlns:w10="urn:schemas-microsoft-com:office:word" xmlns:w="http://schemas.openxmlformats.org/wordprocessingml/2006/main" xmlns:w14="http://schemas.microsoft.com/office/word/2010/wordml" xmlns:w15="http://schemas.microsoft.com/office/word/2012/wordml" xmlns:w16cid="http://schemas.microsoft.com/office/word/2016/wordml/cid" xmlns:w16se="http://schemas.microsoft.com/office/word/2015/wordml/symex" xmlns:wpg="http://schemas.microsoft.com/office/word/2010/wordprocessingGroup" xmlns:wpi="http://schemas.microsoft.com/office/word/2010/wordprocessingInk" xmlns:wne="http://schemas.microsoft.com/office/word/2006/wordml" xmlns:wps="http://schemas.microsoft.com/office/word/2010/wordprocessingShape" mc:Ignorable="w14 w15 w16se w16cid wp14">
+<w:endnotes xmlns:wpc="http://schemas.microsoft.com/office/word/2010/wordprocessingCanvas" xmlns:mc="http://schemas.openxmlformats.org/markup-compatibility/2006" xmlns:o="urn:schemas-microsoft-com:office:office" xmlns:r="http://schemas.openxmlformats.org/officeDocument/2006/relationships" xmlns:m="http://schemas.openxmlformats.org/officeDocument/2006/math" xmlns:v="urn:schemas-microsoft-com:vml" xmlns:wp14="http://schemas.microsoft.com/office/word/2010/wordprocessingDrawing" xmlns:wp="http://schemas.openxmlformats.org/drawingml/2006/wordprocessingDrawing" xmlns:w10="urn:schemas-microsoft-com:office:word" xmlns:w="http://schemas.openxmlformats.org/wordprocessingml/2006/main" xmlns:w14="http://schemas.microsoft.com/office/word/2010/wordml" xmlns:wpg="http://schemas.microsoft.com/office/word/2010/wordprocessingGroup" xmlns:wpi="http://schemas.microsoft.com/office/word/2010/wordprocessingInk" xmlns:wne="http://schemas.microsoft.com/office/word/2006/wordml" xmlns:wps="http://schemas.microsoft.com/office/word/2010/wordprocessingShape" mc:Ignorable="w14 wp14">
   <w:endnote w:type="separator" w:id="-1">
     <w:p>
       <w:pPr>
@@ -1053,7 +1048,7 @@
 </file>
 
 <file path=word/footer1.xml><?xml version="1.0" encoding="utf-8"?>
-<w:ftr xmlns:wpc="http://schemas.microsoft.com/office/word/2010/wordprocessingCanvas" xmlns:cx="http://schemas.microsoft.com/office/drawing/2014/chartex" xmlns:cx1="http://schemas.microsoft.com/office/drawing/2015/9/8/chartex" xmlns:cx2="http://schemas.microsoft.com/office/drawing/2015/10/21/chartex" xmlns:cx3="http://schemas.microsoft.com/office/drawing/2016/5/9/chartex" xmlns:cx4="http://schemas.microsoft.com/office/drawing/2016/5/10/chartex" xmlns:cx5="http://schemas.microsoft.com/office/drawing/2016/5/11/chartex" xmlns:cx6="http://schemas.microsoft.com/office/drawing/2016/5/12/chartex" xmlns:cx7="http://schemas.microsoft.com/office/drawing/2016/5/13/chartex" xmlns:cx8="http://schemas.microsoft.com/office/drawing/2016/5/14/chartex" xmlns:mc="http://schemas.openxmlformats.org/markup-compatibility/2006" xmlns:aink="http://schemas.microsoft.com/office/drawing/2016/ink" xmlns:am3d="http://schemas.microsoft.com/office/drawing/2017/model3d" xmlns:o="urn:schemas-microsoft-com:office:office" xmlns:r="http://schemas.openxmlformats.org/officeDocument/2006/relationships" xmlns:m="http://schemas.openxmlformats.org/officeDocument/2006/math" xmlns:v="urn:schemas-microsoft-com:vml" xmlns:wp14="http://schemas.microsoft.com/office/word/2010/wordprocessingDrawing" xmlns:wp="http://schemas.openxmlformats.org/drawingml/2006/wordprocessingDrawing" xmlns:w10="urn:schemas-microsoft-com:office:word" xmlns:w="http://schemas.openxmlformats.org/wordprocessingml/2006/main" xmlns:w14="http://schemas.microsoft.com/office/word/2010/wordml" xmlns:w15="http://schemas.microsoft.com/office/word/2012/wordml" xmlns:w16cid="http://schemas.microsoft.com/office/word/2016/wordml/cid" xmlns:w16se="http://schemas.microsoft.com/office/word/2015/wordml/symex" xmlns:wpg="http://schemas.microsoft.com/office/word/2010/wordprocessingGroup" xmlns:wpi="http://schemas.microsoft.com/office/word/2010/wordprocessingInk" xmlns:wne="http://schemas.microsoft.com/office/word/2006/wordml" xmlns:wps="http://schemas.microsoft.com/office/word/2010/wordprocessingShape" mc:Ignorable="w14 w15 w16se w16cid wp14">
+<w:ftr xmlns:wpc="http://schemas.microsoft.com/office/word/2010/wordprocessingCanvas" xmlns:mc="http://schemas.openxmlformats.org/markup-compatibility/2006" xmlns:o="urn:schemas-microsoft-com:office:office" xmlns:r="http://schemas.openxmlformats.org/officeDocument/2006/relationships" xmlns:m="http://schemas.openxmlformats.org/officeDocument/2006/math" xmlns:v="urn:schemas-microsoft-com:vml" xmlns:wp14="http://schemas.microsoft.com/office/word/2010/wordprocessingDrawing" xmlns:wp="http://schemas.openxmlformats.org/drawingml/2006/wordprocessingDrawing" xmlns:w10="urn:schemas-microsoft-com:office:word" xmlns:w="http://schemas.openxmlformats.org/wordprocessingml/2006/main" xmlns:w14="http://schemas.microsoft.com/office/word/2010/wordml" xmlns:wpg="http://schemas.microsoft.com/office/word/2010/wordprocessingGroup" xmlns:wpi="http://schemas.microsoft.com/office/word/2010/wordprocessingInk" xmlns:wne="http://schemas.microsoft.com/office/word/2006/wordml" xmlns:wps="http://schemas.microsoft.com/office/word/2010/wordprocessingShape" mc:Ignorable="w14 wp14">
   <w:p>
     <w:pPr>
       <w:pStyle w:val="Footer"/>
@@ -1091,7 +1086,7 @@
 </file>
 
 <file path=word/footnotes.xml><?xml version="1.0" encoding="utf-8"?>
-<w:footnotes xmlns:wpc="http://schemas.microsoft.com/office/word/2010/wordprocessingCanvas" xmlns:cx="http://schemas.microsoft.com/office/drawing/2014/chartex" xmlns:cx1="http://schemas.microsoft.com/office/drawing/2015/9/8/chartex" xmlns:cx2="http://schemas.microsoft.com/office/drawing/2015/10/21/chartex" xmlns:cx3="http://schemas.microsoft.com/office/drawing/2016/5/9/chartex" xmlns:cx4="http://schemas.microsoft.com/office/drawing/2016/5/10/chartex" xmlns:cx5="http://schemas.microsoft.com/office/drawing/2016/5/11/chartex" xmlns:cx6="http://schemas.microsoft.com/office/drawing/2016/5/12/chartex" xmlns:cx7="http://schemas.microsoft.com/office/drawing/2016/5/13/chartex" xmlns:cx8="http://schemas.microsoft.com/office/drawing/2016/5/14/chartex" xmlns:mc="http://schemas.openxmlformats.org/markup-compatibility/2006" xmlns:aink="http://schemas.microsoft.com/office/drawing/2016/ink" xmlns:am3d="http://schemas.microsoft.com/office/drawing/2017/model3d" xmlns:o="urn:schemas-microsoft-com:office:office" xmlns:r="http://schemas.openxmlformats.org/officeDocument/2006/relationships" xmlns:m="http://schemas.openxmlformats.org/officeDocument/2006/math" xmlns:v="urn:schemas-microsoft-com:vml" xmlns:wp14="http://schemas.microsoft.com/office/word/2010/wordprocessingDrawing" xmlns:wp="http://schemas.openxmlformats.org/drawingml/2006/wordprocessingDrawing" xmlns:w10="urn:schemas-microsoft-com:office:word" xmlns:w="http://schemas.openxmlformats.org/wordprocessingml/2006/main" xmlns:w14="http://schemas.microsoft.com/office/word/2010/wordml" xmlns:w15="http://schemas.microsoft.com/office/word/2012/wordml" xmlns:w16cid="http://schemas.microsoft.com/office/word/2016/wordml/cid" xmlns:w16se="http://schemas.microsoft.com/office/word/2015/wordml/symex" xmlns:wpg="http://schemas.microsoft.com/office/word/2010/wordprocessingGroup" xmlns:wpi="http://schemas.microsoft.com/office/word/2010/wordprocessingInk" xmlns:wne="http://schemas.microsoft.com/office/word/2006/wordml" xmlns:wps="http://schemas.microsoft.com/office/word/2010/wordprocessingShape" mc:Ignorable="w14 w15 w16se w16cid wp14">
+<w:footnotes xmlns:wpc="http://schemas.microsoft.com/office/word/2010/wordprocessingCanvas" xmlns:mc="http://schemas.openxmlformats.org/markup-compatibility/2006" xmlns:o="urn:schemas-microsoft-com:office:office" xmlns:r="http://schemas.openxmlformats.org/officeDocument/2006/relationships" xmlns:m="http://schemas.openxmlformats.org/officeDocument/2006/math" xmlns:v="urn:schemas-microsoft-com:vml" xmlns:wp14="http://schemas.microsoft.com/office/word/2010/wordprocessingDrawing" xmlns:wp="http://schemas.openxmlformats.org/drawingml/2006/wordprocessingDrawing" xmlns:w10="urn:schemas-microsoft-com:office:word" xmlns:w="http://schemas.openxmlformats.org/wordprocessingml/2006/main" xmlns:w14="http://schemas.microsoft.com/office/word/2010/wordml" xmlns:wpg="http://schemas.microsoft.com/office/word/2010/wordprocessingGroup" xmlns:wpi="http://schemas.microsoft.com/office/word/2010/wordprocessingInk" xmlns:wne="http://schemas.microsoft.com/office/word/2006/wordml" xmlns:wps="http://schemas.microsoft.com/office/word/2010/wordprocessingShape" mc:Ignorable="w14 wp14">
   <w:footnote w:type="separator" w:id="-1">
     <w:p>
       <w:pPr>
@@ -1116,7 +1111,7 @@
 </file>
 
 <file path=word/header1.xml><?xml version="1.0" encoding="utf-8"?>
-<w:hdr xmlns:wpc="http://schemas.microsoft.com/office/word/2010/wordprocessingCanvas" xmlns:cx="http://schemas.microsoft.com/office/drawing/2014/chartex" xmlns:cx1="http://schemas.microsoft.com/office/drawing/2015/9/8/chartex" xmlns:cx2="http://schemas.microsoft.com/office/drawing/2015/10/21/chartex" xmlns:cx3="http://schemas.microsoft.com/office/drawing/2016/5/9/chartex" xmlns:cx4="http://schemas.microsoft.com/office/drawing/2016/5/10/chartex" xmlns:cx5="http://schemas.microsoft.com/office/drawing/2016/5/11/chartex" xmlns:cx6="http://schemas.microsoft.com/office/drawing/2016/5/12/chartex" xmlns:cx7="http://schemas.microsoft.com/office/drawing/2016/5/13/chartex" xmlns:cx8="http://schemas.microsoft.com/office/drawing/2016/5/14/chartex" xmlns:mc="http://schemas.openxmlformats.org/markup-compatibility/2006" xmlns:aink="http://schemas.microsoft.com/office/drawing/2016/ink" xmlns:am3d="http://schemas.microsoft.com/office/drawing/2017/model3d" xmlns:o="urn:schemas-microsoft-com:office:office" xmlns:r="http://schemas.openxmlformats.org/officeDocument/2006/relationships" xmlns:m="http://schemas.openxmlformats.org/officeDocument/2006/math" xmlns:v="urn:schemas-microsoft-com:vml" xmlns:wp14="http://schemas.microsoft.com/office/word/2010/wordprocessingDrawing" xmlns:wp="http://schemas.openxmlformats.org/drawingml/2006/wordprocessingDrawing" xmlns:w10="urn:schemas-microsoft-com:office:word" xmlns:w="http://schemas.openxmlformats.org/wordprocessingml/2006/main" xmlns:w14="http://schemas.microsoft.com/office/word/2010/wordml" xmlns:w15="http://schemas.microsoft.com/office/word/2012/wordml" xmlns:w16cid="http://schemas.microsoft.com/office/word/2016/wordml/cid" xmlns:w16se="http://schemas.microsoft.com/office/word/2015/wordml/symex" xmlns:wpg="http://schemas.microsoft.com/office/word/2010/wordprocessingGroup" xmlns:wpi="http://schemas.microsoft.com/office/word/2010/wordprocessingInk" xmlns:wne="http://schemas.microsoft.com/office/word/2006/wordml" xmlns:wps="http://schemas.microsoft.com/office/word/2010/wordprocessingShape" mc:Ignorable="w14 w15 w16se w16cid wp14">
+<w:hdr xmlns:wpc="http://schemas.microsoft.com/office/word/2010/wordprocessingCanvas" xmlns:mc="http://schemas.openxmlformats.org/markup-compatibility/2006" xmlns:o="urn:schemas-microsoft-com:office:office" xmlns:r="http://schemas.openxmlformats.org/officeDocument/2006/relationships" xmlns:m="http://schemas.openxmlformats.org/officeDocument/2006/math" xmlns:v="urn:schemas-microsoft-com:vml" xmlns:wp14="http://schemas.microsoft.com/office/word/2010/wordprocessingDrawing" xmlns:wp="http://schemas.openxmlformats.org/drawingml/2006/wordprocessingDrawing" xmlns:w10="urn:schemas-microsoft-com:office:word" xmlns:w="http://schemas.openxmlformats.org/wordprocessingml/2006/main" xmlns:w14="http://schemas.microsoft.com/office/word/2010/wordml" xmlns:wpg="http://schemas.microsoft.com/office/word/2010/wordprocessingGroup" xmlns:wpi="http://schemas.microsoft.com/office/word/2010/wordprocessingInk" xmlns:wne="http://schemas.microsoft.com/office/word/2006/wordml" xmlns:wps="http://schemas.microsoft.com/office/word/2010/wordprocessingShape" mc:Ignorable="w14 wp14">
   <w:tbl>
     <w:tblPr>
       <w:tblStyle w:val="TableGrid"/>
@@ -1249,8 +1244,8 @@
 </file>
 
 <file path=word/numbering.xml><?xml version="1.0" encoding="utf-8"?>
-<w:numbering xmlns:wpc="http://schemas.microsoft.com/office/word/2010/wordprocessingCanvas" xmlns:cx="http://schemas.microsoft.com/office/drawing/2014/chartex" xmlns:cx1="http://schemas.microsoft.com/office/drawing/2015/9/8/chartex" xmlns:cx2="http://schemas.microsoft.com/office/drawing/2015/10/21/chartex" xmlns:cx3="http://schemas.microsoft.com/office/drawing/2016/5/9/chartex" xmlns:cx4="http://schemas.microsoft.com/office/drawing/2016/5/10/chartex" xmlns:cx5="http://schemas.microsoft.com/office/drawing/2016/5/11/chartex" xmlns:cx6="http://schemas.microsoft.com/office/drawing/2016/5/12/chartex" xmlns:cx7="http://schemas.microsoft.com/office/drawing/2016/5/13/chartex" xmlns:cx8="http://schemas.microsoft.com/office/drawing/2016/5/14/chartex" xmlns:mc="http://schemas.openxmlformats.org/markup-compatibility/2006" xmlns:aink="http://schemas.microsoft.com/office/drawing/2016/ink" xmlns:am3d="http://schemas.microsoft.com/office/drawing/2017/model3d" xmlns:o="urn:schemas-microsoft-com:office:office" xmlns:r="http://schemas.openxmlformats.org/officeDocument/2006/relationships" xmlns:m="http://schemas.openxmlformats.org/officeDocument/2006/math" xmlns:v="urn:schemas-microsoft-com:vml" xmlns:wp14="http://schemas.microsoft.com/office/word/2010/wordprocessingDrawing" xmlns:wp="http://schemas.openxmlformats.org/drawingml/2006/wordprocessingDrawing" xmlns:w10="urn:schemas-microsoft-com:office:word" xmlns:w="http://schemas.openxmlformats.org/wordprocessingml/2006/main" xmlns:w14="http://schemas.microsoft.com/office/word/2010/wordml" xmlns:w15="http://schemas.microsoft.com/office/word/2012/wordml" xmlns:w16cid="http://schemas.microsoft.com/office/word/2016/wordml/cid" xmlns:w16se="http://schemas.microsoft.com/office/word/2015/wordml/symex" xmlns:wpg="http://schemas.microsoft.com/office/word/2010/wordprocessingGroup" xmlns:wpi="http://schemas.microsoft.com/office/word/2010/wordprocessingInk" xmlns:wne="http://schemas.microsoft.com/office/word/2006/wordml" xmlns:wps="http://schemas.microsoft.com/office/word/2010/wordprocessingShape" mc:Ignorable="w14 w15 w16se w16cid wp14">
-  <w:abstractNum w:abstractNumId="0" w15:restartNumberingAfterBreak="0">
+<w:numbering xmlns:wpc="http://schemas.microsoft.com/office/word/2010/wordprocessingCanvas" xmlns:mc="http://schemas.openxmlformats.org/markup-compatibility/2006" xmlns:o="urn:schemas-microsoft-com:office:office" xmlns:r="http://schemas.openxmlformats.org/officeDocument/2006/relationships" xmlns:m="http://schemas.openxmlformats.org/officeDocument/2006/math" xmlns:v="urn:schemas-microsoft-com:vml" xmlns:wp14="http://schemas.microsoft.com/office/word/2010/wordprocessingDrawing" xmlns:wp="http://schemas.openxmlformats.org/drawingml/2006/wordprocessingDrawing" xmlns:w10="urn:schemas-microsoft-com:office:word" xmlns:w="http://schemas.openxmlformats.org/wordprocessingml/2006/main" xmlns:w14="http://schemas.microsoft.com/office/word/2010/wordml" xmlns:wpg="http://schemas.microsoft.com/office/word/2010/wordprocessingGroup" xmlns:wpi="http://schemas.microsoft.com/office/word/2010/wordprocessingInk" xmlns:wne="http://schemas.microsoft.com/office/word/2006/wordml" xmlns:wps="http://schemas.microsoft.com/office/word/2010/wordprocessingShape" mc:Ignorable="w14 wp14">
+  <w:abstractNum w:abstractNumId="0">
     <w:nsid w:val="0043452C"/>
     <w:multiLevelType w:val="hybridMultilevel"/>
     <w:tmpl w:val="D1E83466"/>
@@ -1362,7 +1357,7 @@
       </w:rPr>
     </w:lvl>
   </w:abstractNum>
-  <w:abstractNum w:abstractNumId="1" w15:restartNumberingAfterBreak="0">
+  <w:abstractNum w:abstractNumId="1">
     <w:nsid w:val="02B8090B"/>
     <w:multiLevelType w:val="hybridMultilevel"/>
     <w:tmpl w:val="2A648A74"/>
@@ -1474,7 +1469,7 @@
       </w:rPr>
     </w:lvl>
   </w:abstractNum>
-  <w:abstractNum w:abstractNumId="2" w15:restartNumberingAfterBreak="0">
+  <w:abstractNum w:abstractNumId="2">
     <w:nsid w:val="0BE32861"/>
     <w:multiLevelType w:val="hybridMultilevel"/>
     <w:tmpl w:val="7BDE7ABE"/>
@@ -1586,7 +1581,7 @@
       </w:rPr>
     </w:lvl>
   </w:abstractNum>
-  <w:abstractNum w:abstractNumId="3" w15:restartNumberingAfterBreak="0">
+  <w:abstractNum w:abstractNumId="3">
     <w:nsid w:val="0DE302B0"/>
     <w:multiLevelType w:val="hybridMultilevel"/>
     <w:tmpl w:val="B0C878DE"/>
@@ -1698,7 +1693,7 @@
       </w:rPr>
     </w:lvl>
   </w:abstractNum>
-  <w:abstractNum w:abstractNumId="4" w15:restartNumberingAfterBreak="0">
+  <w:abstractNum w:abstractNumId="4">
     <w:nsid w:val="162717F9"/>
     <w:multiLevelType w:val="hybridMultilevel"/>
     <w:tmpl w:val="AFACE4A2"/>
@@ -1810,7 +1805,7 @@
       </w:rPr>
     </w:lvl>
   </w:abstractNum>
-  <w:abstractNum w:abstractNumId="5" w15:restartNumberingAfterBreak="0">
+  <w:abstractNum w:abstractNumId="5">
     <w:nsid w:val="19C716BD"/>
     <w:multiLevelType w:val="hybridMultilevel"/>
     <w:tmpl w:val="F4AE4628"/>
@@ -1922,7 +1917,7 @@
       </w:rPr>
     </w:lvl>
   </w:abstractNum>
-  <w:abstractNum w:abstractNumId="6" w15:restartNumberingAfterBreak="0">
+  <w:abstractNum w:abstractNumId="6">
     <w:nsid w:val="1BAC57EE"/>
     <w:multiLevelType w:val="hybridMultilevel"/>
     <w:tmpl w:val="074A1118"/>
@@ -2034,7 +2029,7 @@
       </w:rPr>
     </w:lvl>
   </w:abstractNum>
-  <w:abstractNum w:abstractNumId="7" w15:restartNumberingAfterBreak="0">
+  <w:abstractNum w:abstractNumId="7">
     <w:nsid w:val="21FE5750"/>
     <w:multiLevelType w:val="hybridMultilevel"/>
     <w:tmpl w:val="D1D473B4"/>
@@ -2146,7 +2141,7 @@
       </w:rPr>
     </w:lvl>
   </w:abstractNum>
-  <w:abstractNum w:abstractNumId="8" w15:restartNumberingAfterBreak="0">
+  <w:abstractNum w:abstractNumId="8">
     <w:nsid w:val="24EB05E8"/>
     <w:multiLevelType w:val="hybridMultilevel"/>
     <w:tmpl w:val="9EB4D464"/>
@@ -2258,7 +2253,7 @@
       </w:rPr>
     </w:lvl>
   </w:abstractNum>
-  <w:abstractNum w:abstractNumId="9" w15:restartNumberingAfterBreak="0">
+  <w:abstractNum w:abstractNumId="9">
     <w:nsid w:val="2990309E"/>
     <w:multiLevelType w:val="hybridMultilevel"/>
     <w:tmpl w:val="90E658DA"/>
@@ -2370,7 +2365,7 @@
       </w:rPr>
     </w:lvl>
   </w:abstractNum>
-  <w:abstractNum w:abstractNumId="10" w15:restartNumberingAfterBreak="0">
+  <w:abstractNum w:abstractNumId="10">
     <w:nsid w:val="2CE221E6"/>
     <w:multiLevelType w:val="hybridMultilevel"/>
     <w:tmpl w:val="4E347602"/>
@@ -2482,7 +2477,7 @@
       </w:rPr>
     </w:lvl>
   </w:abstractNum>
-  <w:abstractNum w:abstractNumId="11" w15:restartNumberingAfterBreak="0">
+  <w:abstractNum w:abstractNumId="11">
     <w:nsid w:val="2D665637"/>
     <w:multiLevelType w:val="hybridMultilevel"/>
     <w:tmpl w:val="7DD020A8"/>
@@ -2594,7 +2589,7 @@
       </w:rPr>
     </w:lvl>
   </w:abstractNum>
-  <w:abstractNum w:abstractNumId="12" w15:restartNumberingAfterBreak="0">
+  <w:abstractNum w:abstractNumId="12">
     <w:nsid w:val="31570212"/>
     <w:multiLevelType w:val="hybridMultilevel"/>
     <w:tmpl w:val="5B4840A0"/>
@@ -2706,7 +2701,7 @@
       </w:rPr>
     </w:lvl>
   </w:abstractNum>
-  <w:abstractNum w:abstractNumId="13" w15:restartNumberingAfterBreak="0">
+  <w:abstractNum w:abstractNumId="13">
     <w:nsid w:val="34A02C48"/>
     <w:multiLevelType w:val="hybridMultilevel"/>
     <w:tmpl w:val="275C659E"/>
@@ -2818,7 +2813,7 @@
       </w:rPr>
     </w:lvl>
   </w:abstractNum>
-  <w:abstractNum w:abstractNumId="14" w15:restartNumberingAfterBreak="0">
+  <w:abstractNum w:abstractNumId="14">
     <w:nsid w:val="3B1678D3"/>
     <w:multiLevelType w:val="hybridMultilevel"/>
     <w:tmpl w:val="3D08EDB0"/>
@@ -2931,7 +2926,7 @@
       </w:rPr>
     </w:lvl>
   </w:abstractNum>
-  <w:abstractNum w:abstractNumId="15" w15:restartNumberingAfterBreak="0">
+  <w:abstractNum w:abstractNumId="15">
     <w:nsid w:val="3D565595"/>
     <w:multiLevelType w:val="hybridMultilevel"/>
     <w:tmpl w:val="D98428F2"/>
@@ -3043,7 +3038,7 @@
       </w:rPr>
     </w:lvl>
   </w:abstractNum>
-  <w:abstractNum w:abstractNumId="16" w15:restartNumberingAfterBreak="0">
+  <w:abstractNum w:abstractNumId="16">
     <w:nsid w:val="439F5F5B"/>
     <w:multiLevelType w:val="hybridMultilevel"/>
     <w:tmpl w:val="FE98CBFC"/>
@@ -3155,7 +3150,7 @@
       </w:rPr>
     </w:lvl>
   </w:abstractNum>
-  <w:abstractNum w:abstractNumId="17" w15:restartNumberingAfterBreak="0">
+  <w:abstractNum w:abstractNumId="17">
     <w:nsid w:val="481F1DF3"/>
     <w:multiLevelType w:val="hybridMultilevel"/>
     <w:tmpl w:val="30FC7DE4"/>
@@ -3267,7 +3262,7 @@
       </w:rPr>
     </w:lvl>
   </w:abstractNum>
-  <w:abstractNum w:abstractNumId="18" w15:restartNumberingAfterBreak="0">
+  <w:abstractNum w:abstractNumId="18">
     <w:nsid w:val="49BC0615"/>
     <w:multiLevelType w:val="hybridMultilevel"/>
     <w:tmpl w:val="F1E80904"/>
@@ -3379,7 +3374,7 @@
       </w:rPr>
     </w:lvl>
   </w:abstractNum>
-  <w:abstractNum w:abstractNumId="19" w15:restartNumberingAfterBreak="0">
+  <w:abstractNum w:abstractNumId="19">
     <w:nsid w:val="50C154B6"/>
     <w:multiLevelType w:val="multilevel"/>
     <w:tmpl w:val="D0225E4C"/>
@@ -3500,7 +3495,7 @@
       </w:rPr>
     </w:lvl>
   </w:abstractNum>
-  <w:abstractNum w:abstractNumId="20" w15:restartNumberingAfterBreak="0">
+  <w:abstractNum w:abstractNumId="20">
     <w:nsid w:val="52AD01BB"/>
     <w:multiLevelType w:val="hybridMultilevel"/>
     <w:tmpl w:val="0FBC0D72"/>
@@ -3612,7 +3607,7 @@
       </w:rPr>
     </w:lvl>
   </w:abstractNum>
-  <w:abstractNum w:abstractNumId="21" w15:restartNumberingAfterBreak="0">
+  <w:abstractNum w:abstractNumId="21">
     <w:nsid w:val="5F2671F4"/>
     <w:multiLevelType w:val="hybridMultilevel"/>
     <w:tmpl w:val="CA3E3150"/>
@@ -3724,7 +3719,7 @@
       </w:rPr>
     </w:lvl>
   </w:abstractNum>
-  <w:abstractNum w:abstractNumId="22" w15:restartNumberingAfterBreak="0">
+  <w:abstractNum w:abstractNumId="22">
     <w:nsid w:val="754477D0"/>
     <w:multiLevelType w:val="hybridMultilevel"/>
     <w:tmpl w:val="8236F00E"/>
@@ -3836,7 +3831,7 @@
       </w:rPr>
     </w:lvl>
   </w:abstractNum>
-  <w:abstractNum w:abstractNumId="23" w15:restartNumberingAfterBreak="0">
+  <w:abstractNum w:abstractNumId="23">
     <w:nsid w:val="75F05A66"/>
     <w:multiLevelType w:val="hybridMultilevel"/>
     <w:tmpl w:val="8146DCB2"/>
@@ -3948,7 +3943,7 @@
       </w:rPr>
     </w:lvl>
   </w:abstractNum>
-  <w:abstractNum w:abstractNumId="24" w15:restartNumberingAfterBreak="0">
+  <w:abstractNum w:abstractNumId="24">
     <w:nsid w:val="79904D36"/>
     <w:multiLevelType w:val="hybridMultilevel"/>
     <w:tmpl w:val="A15E0014"/>
@@ -4139,7 +4134,7 @@
 </file>
 
 <file path=word/styles.xml><?xml version="1.0" encoding="utf-8"?>
-<w:styles xmlns:mc="http://schemas.openxmlformats.org/markup-compatibility/2006" xmlns:r="http://schemas.openxmlformats.org/officeDocument/2006/relationships" xmlns:w="http://schemas.openxmlformats.org/wordprocessingml/2006/main" xmlns:w14="http://schemas.microsoft.com/office/word/2010/wordml" xmlns:w15="http://schemas.microsoft.com/office/word/2012/wordml" xmlns:w16cid="http://schemas.microsoft.com/office/word/2016/wordml/cid" xmlns:w16se="http://schemas.microsoft.com/office/word/2015/wordml/symex" mc:Ignorable="w14 w15 w16se w16cid">
+<w:styles xmlns:mc="http://schemas.openxmlformats.org/markup-compatibility/2006" xmlns:r="http://schemas.openxmlformats.org/officeDocument/2006/relationships" xmlns:w="http://schemas.openxmlformats.org/wordprocessingml/2006/main" xmlns:w14="http://schemas.microsoft.com/office/word/2010/wordml" mc:Ignorable="w14">
   <w:docDefaults>
     <w:rPrDefault>
       <w:rPr>
@@ -4155,383 +4150,547 @@
       </w:pPr>
     </w:pPrDefault>
   </w:docDefaults>
-  <w:latentStyles w:defLockedState="0" w:defUIPriority="99" w:defSemiHidden="0" w:defUnhideWhenUsed="0" w:defQFormat="0" w:count="376">
-    <w:lsdException w:name="Normal" w:uiPriority="0" w:qFormat="1"/>
-    <w:lsdException w:name="heading 1" w:uiPriority="9" w:qFormat="1"/>
-    <w:lsdException w:name="heading 2" w:semiHidden="1" w:uiPriority="9" w:unhideWhenUsed="1" w:qFormat="1"/>
-    <w:lsdException w:name="heading 3" w:semiHidden="1" w:uiPriority="9" w:unhideWhenUsed="1" w:qFormat="1"/>
-    <w:lsdException w:name="heading 4" w:semiHidden="1" w:uiPriority="9" w:unhideWhenUsed="1" w:qFormat="1"/>
-    <w:lsdException w:name="heading 5" w:semiHidden="1" w:uiPriority="9" w:unhideWhenUsed="1" w:qFormat="1"/>
-    <w:lsdException w:name="heading 6" w:semiHidden="1" w:uiPriority="9" w:unhideWhenUsed="1" w:qFormat="1"/>
-    <w:lsdException w:name="heading 7" w:semiHidden="1" w:uiPriority="9" w:unhideWhenUsed="1" w:qFormat="1"/>
-    <w:lsdException w:name="heading 8" w:semiHidden="1" w:uiPriority="9" w:unhideWhenUsed="1" w:qFormat="1"/>
-    <w:lsdException w:name="heading 9" w:semiHidden="1" w:uiPriority="9" w:unhideWhenUsed="1" w:qFormat="1"/>
-    <w:lsdException w:name="index 1" w:semiHidden="1" w:unhideWhenUsed="1"/>
-    <w:lsdException w:name="index 2" w:semiHidden="1" w:unhideWhenUsed="1"/>
-    <w:lsdException w:name="index 3" w:semiHidden="1" w:unhideWhenUsed="1"/>
-    <w:lsdException w:name="index 4" w:semiHidden="1" w:unhideWhenUsed="1"/>
-    <w:lsdException w:name="index 5" w:semiHidden="1" w:unhideWhenUsed="1"/>
-    <w:lsdException w:name="index 6" w:semiHidden="1" w:unhideWhenUsed="1"/>
-    <w:lsdException w:name="index 7" w:semiHidden="1" w:unhideWhenUsed="1"/>
-    <w:lsdException w:name="index 8" w:semiHidden="1" w:unhideWhenUsed="1"/>
-    <w:lsdException w:name="index 9" w:semiHidden="1" w:unhideWhenUsed="1"/>
-    <w:lsdException w:name="toc 1" w:semiHidden="1" w:uiPriority="39" w:unhideWhenUsed="1"/>
-    <w:lsdException w:name="toc 2" w:semiHidden="1" w:uiPriority="39" w:unhideWhenUsed="1"/>
-    <w:lsdException w:name="toc 3" w:semiHidden="1" w:uiPriority="39" w:unhideWhenUsed="1"/>
-    <w:lsdException w:name="toc 4" w:semiHidden="1" w:uiPriority="39" w:unhideWhenUsed="1"/>
-    <w:lsdException w:name="toc 5" w:semiHidden="1" w:uiPriority="39" w:unhideWhenUsed="1"/>
-    <w:lsdException w:name="toc 6" w:semiHidden="1" w:uiPriority="39" w:unhideWhenUsed="1"/>
-    <w:lsdException w:name="toc 7" w:semiHidden="1" w:uiPriority="39" w:unhideWhenUsed="1"/>
-    <w:lsdException w:name="toc 8" w:semiHidden="1" w:uiPriority="39" w:unhideWhenUsed="1"/>
-    <w:lsdException w:name="toc 9" w:semiHidden="1" w:uiPriority="39" w:unhideWhenUsed="1"/>
-    <w:lsdException w:name="Normal Indent" w:semiHidden="1" w:unhideWhenUsed="1"/>
-    <w:lsdException w:name="footnote text" w:semiHidden="1" w:unhideWhenUsed="1"/>
-    <w:lsdException w:name="annotation text" w:semiHidden="1" w:unhideWhenUsed="1"/>
-    <w:lsdException w:name="header" w:semiHidden="1" w:unhideWhenUsed="1"/>
-    <w:lsdException w:name="footer" w:semiHidden="1" w:unhideWhenUsed="1"/>
-    <w:lsdException w:name="index heading" w:semiHidden="1" w:unhideWhenUsed="1"/>
-    <w:lsdException w:name="caption" w:semiHidden="1" w:uiPriority="35" w:unhideWhenUsed="1" w:qFormat="1"/>
-    <w:lsdException w:name="table of figures" w:semiHidden="1" w:unhideWhenUsed="1"/>
-    <w:lsdException w:name="envelope address" w:semiHidden="1" w:unhideWhenUsed="1"/>
-    <w:lsdException w:name="envelope return" w:semiHidden="1" w:unhideWhenUsed="1"/>
-    <w:lsdException w:name="footnote reference" w:semiHidden="1" w:unhideWhenUsed="1"/>
-    <w:lsdException w:name="annotation reference" w:semiHidden="1" w:unhideWhenUsed="1"/>
-    <w:lsdException w:name="line number" w:semiHidden="1" w:unhideWhenUsed="1"/>
-    <w:lsdException w:name="page number" w:semiHidden="1" w:unhideWhenUsed="1"/>
-    <w:lsdException w:name="endnote reference" w:semiHidden="1" w:unhideWhenUsed="1"/>
-    <w:lsdException w:name="endnote text" w:semiHidden="1" w:unhideWhenUsed="1"/>
-    <w:lsdException w:name="table of authorities" w:semiHidden="1" w:unhideWhenUsed="1"/>
-    <w:lsdException w:name="macro" w:semiHidden="1" w:unhideWhenUsed="1"/>
-    <w:lsdException w:name="toa heading" w:semiHidden="1" w:unhideWhenUsed="1"/>
-    <w:lsdException w:name="List" w:semiHidden="1" w:unhideWhenUsed="1"/>
-    <w:lsdException w:name="List Bullet" w:semiHidden="1" w:unhideWhenUsed="1"/>
-    <w:lsdException w:name="List Number" w:semiHidden="1" w:unhideWhenUsed="1"/>
-    <w:lsdException w:name="List 2" w:semiHidden="1" w:unhideWhenUsed="1"/>
-    <w:lsdException w:name="List 3" w:semiHidden="1" w:unhideWhenUsed="1"/>
-    <w:lsdException w:name="List 4" w:semiHidden="1" w:unhideWhenUsed="1"/>
-    <w:lsdException w:name="List 5" w:semiHidden="1" w:unhideWhenUsed="1"/>
-    <w:lsdException w:name="List Bullet 2" w:semiHidden="1" w:unhideWhenUsed="1"/>
-    <w:lsdException w:name="List Bullet 3" w:semiHidden="1" w:unhideWhenUsed="1"/>
-    <w:lsdException w:name="List Bullet 4" w:semiHidden="1" w:unhideWhenUsed="1"/>
-    <w:lsdException w:name="List Bullet 5" w:semiHidden="1" w:unhideWhenUsed="1"/>
-    <w:lsdException w:name="List Number 2" w:semiHidden="1" w:unhideWhenUsed="1"/>
-    <w:lsdException w:name="List Number 3" w:semiHidden="1" w:unhideWhenUsed="1"/>
-    <w:lsdException w:name="List Number 4" w:semiHidden="1" w:unhideWhenUsed="1"/>
-    <w:lsdException w:name="List Number 5" w:semiHidden="1" w:unhideWhenUsed="1"/>
-    <w:lsdException w:name="Title" w:uiPriority="10" w:qFormat="1"/>
-    <w:lsdException w:name="Closing" w:semiHidden="1" w:unhideWhenUsed="1"/>
-    <w:lsdException w:name="Signature" w:semiHidden="1" w:unhideWhenUsed="1"/>
-    <w:lsdException w:name="Default Paragraph Font" w:semiHidden="1" w:uiPriority="1" w:unhideWhenUsed="1"/>
-    <w:lsdException w:name="Body Text" w:semiHidden="1" w:unhideWhenUsed="1"/>
-    <w:lsdException w:name="Body Text Indent" w:semiHidden="1" w:unhideWhenUsed="1"/>
-    <w:lsdException w:name="List Continue" w:semiHidden="1" w:unhideWhenUsed="1"/>
-    <w:lsdException w:name="List Continue 2" w:semiHidden="1" w:unhideWhenUsed="1"/>
-    <w:lsdException w:name="List Continue 3" w:semiHidden="1" w:unhideWhenUsed="1"/>
-    <w:lsdException w:name="List Continue 4" w:semiHidden="1" w:unhideWhenUsed="1"/>
-    <w:lsdException w:name="List Continue 5" w:semiHidden="1" w:unhideWhenUsed="1"/>
-    <w:lsdException w:name="Message Header" w:semiHidden="1" w:unhideWhenUsed="1"/>
-    <w:lsdException w:name="Subtitle" w:uiPriority="11" w:qFormat="1"/>
-    <w:lsdException w:name="Salutation" w:semiHidden="1" w:unhideWhenUsed="1"/>
-    <w:lsdException w:name="Date" w:semiHidden="1" w:unhideWhenUsed="1"/>
-    <w:lsdException w:name="Body Text First Indent" w:semiHidden="1" w:unhideWhenUsed="1"/>
-    <w:lsdException w:name="Body Text First Indent 2" w:semiHidden="1" w:unhideWhenUsed="1"/>
-    <w:lsdException w:name="Note Heading" w:semiHidden="1" w:unhideWhenUsed="1"/>
-    <w:lsdException w:name="Body Text 2" w:semiHidden="1" w:unhideWhenUsed="1"/>
-    <w:lsdException w:name="Body Text 3" w:semiHidden="1" w:unhideWhenUsed="1"/>
-    <w:lsdException w:name="Body Text Indent 2" w:semiHidden="1" w:unhideWhenUsed="1"/>
-    <w:lsdException w:name="Body Text Indent 3" w:semiHidden="1" w:unhideWhenUsed="1"/>
-    <w:lsdException w:name="Block Text" w:semiHidden="1" w:unhideWhenUsed="1"/>
-    <w:lsdException w:name="Hyperlink" w:semiHidden="1" w:unhideWhenUsed="1"/>
-    <w:lsdException w:name="FollowedHyperlink" w:semiHidden="1" w:unhideWhenUsed="1"/>
-    <w:lsdException w:name="Strong" w:uiPriority="22" w:qFormat="1"/>
-    <w:lsdException w:name="Emphasis" w:uiPriority="20" w:qFormat="1"/>
-    <w:lsdException w:name="Document Map" w:semiHidden="1" w:unhideWhenUsed="1"/>
-    <w:lsdException w:name="Plain Text" w:semiHidden="1" w:unhideWhenUsed="1"/>
-    <w:lsdException w:name="E-mail Signature" w:semiHidden="1" w:unhideWhenUsed="1"/>
-    <w:lsdException w:name="HTML Top of Form" w:semiHidden="1" w:unhideWhenUsed="1"/>
-    <w:lsdException w:name="HTML Bottom of Form" w:semiHidden="1" w:unhideWhenUsed="1"/>
-    <w:lsdException w:name="Normal (Web)" w:semiHidden="1" w:unhideWhenUsed="1"/>
-    <w:lsdException w:name="HTML Acronym" w:semiHidden="1" w:unhideWhenUsed="1"/>
-    <w:lsdException w:name="HTML Address" w:semiHidden="1" w:unhideWhenUsed="1"/>
-    <w:lsdException w:name="HTML Cite" w:semiHidden="1" w:unhideWhenUsed="1"/>
-    <w:lsdException w:name="HTML Code" w:semiHidden="1" w:unhideWhenUsed="1"/>
-    <w:lsdException w:name="HTML Definition" w:semiHidden="1" w:unhideWhenUsed="1"/>
-    <w:lsdException w:name="HTML Keyboard" w:semiHidden="1" w:unhideWhenUsed="1"/>
-    <w:lsdException w:name="HTML Preformatted" w:semiHidden="1" w:unhideWhenUsed="1"/>
-    <w:lsdException w:name="HTML Sample" w:semiHidden="1" w:unhideWhenUsed="1"/>
-    <w:lsdException w:name="HTML Typewriter" w:semiHidden="1" w:unhideWhenUsed="1"/>
-    <w:lsdException w:name="HTML Variable" w:semiHidden="1" w:unhideWhenUsed="1"/>
-    <w:lsdException w:name="Normal Table" w:semiHidden="1" w:unhideWhenUsed="1"/>
-    <w:lsdException w:name="annotation subject" w:semiHidden="1" w:unhideWhenUsed="1"/>
-    <w:lsdException w:name="No List" w:semiHidden="1" w:unhideWhenUsed="1"/>
-    <w:lsdException w:name="Outline List 1" w:semiHidden="1" w:unhideWhenUsed="1"/>
-    <w:lsdException w:name="Outline List 2" w:semiHidden="1" w:unhideWhenUsed="1"/>
-    <w:lsdException w:name="Outline List 3" w:semiHidden="1" w:unhideWhenUsed="1"/>
-    <w:lsdException w:name="Table Simple 1" w:semiHidden="1" w:unhideWhenUsed="1"/>
-    <w:lsdException w:name="Table Simple 2" w:semiHidden="1" w:unhideWhenUsed="1"/>
-    <w:lsdException w:name="Table Simple 3" w:semiHidden="1" w:unhideWhenUsed="1"/>
-    <w:lsdException w:name="Table Classic 1" w:semiHidden="1" w:unhideWhenUsed="1"/>
-    <w:lsdException w:name="Table Classic 2" w:semiHidden="1" w:unhideWhenUsed="1"/>
-    <w:lsdException w:name="Table Classic 3" w:semiHidden="1" w:unhideWhenUsed="1"/>
-    <w:lsdException w:name="Table Classic 4" w:semiHidden="1" w:unhideWhenUsed="1"/>
-    <w:lsdException w:name="Table Colorful 1" w:semiHidden="1" w:unhideWhenUsed="1"/>
-    <w:lsdException w:name="Table Colorful 2" w:semiHidden="1" w:unhideWhenUsed="1"/>
-    <w:lsdException w:name="Table Colorful 3" w:semiHidden="1" w:unhideWhenUsed="1"/>
-    <w:lsdException w:name="Table Columns 1" w:semiHidden="1" w:unhideWhenUsed="1"/>
-    <w:lsdException w:name="Table Columns 2" w:semiHidden="1" w:unhideWhenUsed="1"/>
-    <w:lsdException w:name="Table Columns 3" w:semiHidden="1" w:unhideWhenUsed="1"/>
-    <w:lsdException w:name="Table Columns 4" w:semiHidden="1" w:unhideWhenUsed="1"/>
-    <w:lsdException w:name="Table Columns 5" w:semiHidden="1" w:unhideWhenUsed="1"/>
-    <w:lsdException w:name="Table Grid 1" w:semiHidden="1" w:unhideWhenUsed="1"/>
-    <w:lsdException w:name="Table Grid 2" w:semiHidden="1" w:unhideWhenUsed="1"/>
-    <w:lsdException w:name="Table Grid 3" w:semiHidden="1" w:unhideWhenUsed="1"/>
-    <w:lsdException w:name="Table Grid 4" w:semiHidden="1" w:unhideWhenUsed="1"/>
-    <w:lsdException w:name="Table Grid 5" w:semiHidden="1" w:unhideWhenUsed="1"/>
-    <w:lsdException w:name="Table Grid 6" w:semiHidden="1" w:unhideWhenUsed="1"/>
-    <w:lsdException w:name="Table Grid 7" w:semiHidden="1" w:unhideWhenUsed="1"/>
-    <w:lsdException w:name="Table Grid 8" w:semiHidden="1" w:unhideWhenUsed="1"/>
-    <w:lsdException w:name="Table List 1" w:semiHidden="1" w:unhideWhenUsed="1"/>
-    <w:lsdException w:name="Table List 2" w:semiHidden="1" w:unhideWhenUsed="1"/>
-    <w:lsdException w:name="Table List 3" w:semiHidden="1" w:unhideWhenUsed="1"/>
-    <w:lsdException w:name="Table List 4" w:semiHidden="1" w:unhideWhenUsed="1"/>
-    <w:lsdException w:name="Table List 5" w:semiHidden="1" w:unhideWhenUsed="1"/>
-    <w:lsdException w:name="Table List 6" w:semiHidden="1" w:unhideWhenUsed="1"/>
-    <w:lsdException w:name="Table List 7" w:semiHidden="1" w:unhideWhenUsed="1"/>
-    <w:lsdException w:name="Table List 8" w:semiHidden="1" w:unhideWhenUsed="1"/>
-    <w:lsdException w:name="Table 3D effects 1" w:semiHidden="1" w:unhideWhenUsed="1"/>
-    <w:lsdException w:name="Table 3D effects 2" w:semiHidden="1" w:unhideWhenUsed="1"/>
-    <w:lsdException w:name="Table 3D effects 3" w:semiHidden="1" w:unhideWhenUsed="1"/>
-    <w:lsdException w:name="Table Contemporary" w:semiHidden="1" w:unhideWhenUsed="1"/>
-    <w:lsdException w:name="Table Elegant" w:semiHidden="1" w:unhideWhenUsed="1"/>
-    <w:lsdException w:name="Table Professional" w:semiHidden="1" w:unhideWhenUsed="1"/>
-    <w:lsdException w:name="Table Subtle 1" w:semiHidden="1" w:unhideWhenUsed="1"/>
-    <w:lsdException w:name="Table Subtle 2" w:semiHidden="1" w:unhideWhenUsed="1"/>
-    <w:lsdException w:name="Table Web 1" w:semiHidden="1" w:unhideWhenUsed="1"/>
-    <w:lsdException w:name="Table Web 2" w:semiHidden="1" w:unhideWhenUsed="1"/>
-    <w:lsdException w:name="Table Web 3" w:semiHidden="1" w:unhideWhenUsed="1"/>
-    <w:lsdException w:name="Balloon Text" w:semiHidden="1" w:unhideWhenUsed="1"/>
-    <w:lsdException w:name="Table Grid" w:uiPriority="39"/>
-    <w:lsdException w:name="Table Theme" w:semiHidden="1" w:unhideWhenUsed="1"/>
-    <w:lsdException w:name="Placeholder Text" w:semiHidden="1"/>
-    <w:lsdException w:name="No Spacing" w:uiPriority="1" w:qFormat="1"/>
-    <w:lsdException w:name="Light Shading" w:uiPriority="60"/>
-    <w:lsdException w:name="Light List" w:uiPriority="61"/>
-    <w:lsdException w:name="Light Grid" w:uiPriority="62"/>
-    <w:lsdException w:name="Medium Shading 1" w:uiPriority="63"/>
-    <w:lsdException w:name="Medium Shading 2" w:uiPriority="64"/>
-    <w:lsdException w:name="Medium List 1" w:uiPriority="65"/>
-    <w:lsdException w:name="Medium List 2" w:uiPriority="66"/>
-    <w:lsdException w:name="Medium Grid 1" w:uiPriority="67"/>
-    <w:lsdException w:name="Medium Grid 2" w:uiPriority="68"/>
-    <w:lsdException w:name="Medium Grid 3" w:uiPriority="69"/>
-    <w:lsdException w:name="Dark List" w:uiPriority="70"/>
-    <w:lsdException w:name="Colorful Shading" w:uiPriority="71"/>
-    <w:lsdException w:name="Colorful List" w:uiPriority="72"/>
-    <w:lsdException w:name="Colorful Grid" w:uiPriority="73"/>
-    <w:lsdException w:name="Light Shading Accent 1" w:uiPriority="60"/>
-    <w:lsdException w:name="Light List Accent 1" w:uiPriority="61"/>
-    <w:lsdException w:name="Light Grid Accent 1" w:uiPriority="62"/>
-    <w:lsdException w:name="Medium Shading 1 Accent 1" w:uiPriority="63"/>
-    <w:lsdException w:name="Medium Shading 2 Accent 1" w:uiPriority="64"/>
-    <w:lsdException w:name="Medium List 1 Accent 1" w:uiPriority="65"/>
-    <w:lsdException w:name="Revision" w:semiHidden="1"/>
-    <w:lsdException w:name="List Paragraph" w:uiPriority="34" w:qFormat="1"/>
-    <w:lsdException w:name="Quote" w:uiPriority="29" w:qFormat="1"/>
-    <w:lsdException w:name="Intense Quote" w:uiPriority="30" w:qFormat="1"/>
-    <w:lsdException w:name="Medium List 2 Accent 1" w:uiPriority="66"/>
-    <w:lsdException w:name="Medium Grid 1 Accent 1" w:uiPriority="67"/>
-    <w:lsdException w:name="Medium Grid 2 Accent 1" w:uiPriority="68"/>
-    <w:lsdException w:name="Medium Grid 3 Accent 1" w:uiPriority="69"/>
-    <w:lsdException w:name="Dark List Accent 1" w:uiPriority="70"/>
-    <w:lsdException w:name="Colorful Shading Accent 1" w:uiPriority="71"/>
-    <w:lsdException w:name="Colorful List Accent 1" w:uiPriority="72"/>
-    <w:lsdException w:name="Colorful Grid Accent 1" w:uiPriority="73"/>
-    <w:lsdException w:name="Light Shading Accent 2" w:uiPriority="60"/>
-    <w:lsdException w:name="Light List Accent 2" w:uiPriority="61"/>
-    <w:lsdException w:name="Light Grid Accent 2" w:uiPriority="62"/>
-    <w:lsdException w:name="Medium Shading 1 Accent 2" w:uiPriority="63"/>
-    <w:lsdException w:name="Medium Shading 2 Accent 2" w:uiPriority="64"/>
-    <w:lsdException w:name="Medium List 1 Accent 2" w:uiPriority="65"/>
-    <w:lsdException w:name="Medium List 2 Accent 2" w:uiPriority="66"/>
-    <w:lsdException w:name="Medium Grid 1 Accent 2" w:uiPriority="67"/>
-    <w:lsdException w:name="Medium Grid 2 Accent 2" w:uiPriority="68"/>
-    <w:lsdException w:name="Medium Grid 3 Accent 2" w:uiPriority="69"/>
-    <w:lsdException w:name="Dark List Accent 2" w:uiPriority="70"/>
-    <w:lsdException w:name="Colorful Shading Accent 2" w:uiPriority="71"/>
-    <w:lsdException w:name="Colorful List Accent 2" w:uiPriority="72"/>
-    <w:lsdException w:name="Colorful Grid Accent 2" w:uiPriority="73"/>
-    <w:lsdException w:name="Light Shading Accent 3" w:uiPriority="60"/>
-    <w:lsdException w:name="Light List Accent 3" w:uiPriority="61"/>
-    <w:lsdException w:name="Light Grid Accent 3" w:uiPriority="62"/>
-    <w:lsdException w:name="Medium Shading 1 Accent 3" w:uiPriority="63"/>
-    <w:lsdException w:name="Medium Shading 2 Accent 3" w:uiPriority="64"/>
-    <w:lsdException w:name="Medium List 1 Accent 3" w:uiPriority="65"/>
-    <w:lsdException w:name="Medium List 2 Accent 3" w:uiPriority="66"/>
-    <w:lsdException w:name="Medium Grid 1 Accent 3" w:uiPriority="67"/>
-    <w:lsdException w:name="Medium Grid 2 Accent 3" w:uiPriority="68"/>
-    <w:lsdException w:name="Medium Grid 3 Accent 3" w:uiPriority="69"/>
-    <w:lsdException w:name="Dark List Accent 3" w:uiPriority="70"/>
-    <w:lsdException w:name="Colorful Shading Accent 3" w:uiPriority="71"/>
-    <w:lsdException w:name="Colorful List Accent 3" w:uiPriority="72"/>
-    <w:lsdException w:name="Colorful Grid Accent 3" w:uiPriority="73"/>
-    <w:lsdException w:name="Light Shading Accent 4" w:uiPriority="60"/>
-    <w:lsdException w:name="Light List Accent 4" w:uiPriority="61"/>
-    <w:lsdException w:name="Light Grid Accent 4" w:uiPriority="62"/>
-    <w:lsdException w:name="Medium Shading 1 Accent 4" w:uiPriority="63"/>
-    <w:lsdException w:name="Medium Shading 2 Accent 4" w:uiPriority="64"/>
-    <w:lsdException w:name="Medium List 1 Accent 4" w:uiPriority="65"/>
-    <w:lsdException w:name="Medium List 2 Accent 4" w:uiPriority="66"/>
-    <w:lsdException w:name="Medium Grid 1 Accent 4" w:uiPriority="67"/>
-    <w:lsdException w:name="Medium Grid 2 Accent 4" w:uiPriority="68"/>
-    <w:lsdException w:name="Medium Grid 3 Accent 4" w:uiPriority="69"/>
-    <w:lsdException w:name="Dark List Accent 4" w:uiPriority="70"/>
-    <w:lsdException w:name="Colorful Shading Accent 4" w:uiPriority="71"/>
-    <w:lsdException w:name="Colorful List Accent 4" w:uiPriority="72"/>
-    <w:lsdException w:name="Colorful Grid Accent 4" w:uiPriority="73"/>
-    <w:lsdException w:name="Light Shading Accent 5" w:uiPriority="60"/>
-    <w:lsdException w:name="Light List Accent 5" w:uiPriority="61"/>
-    <w:lsdException w:name="Light Grid Accent 5" w:uiPriority="62"/>
-    <w:lsdException w:name="Medium Shading 1 Accent 5" w:uiPriority="63"/>
-    <w:lsdException w:name="Medium Shading 2 Accent 5" w:uiPriority="64"/>
-    <w:lsdException w:name="Medium List 1 Accent 5" w:uiPriority="65"/>
-    <w:lsdException w:name="Medium List 2 Accent 5" w:uiPriority="66"/>
-    <w:lsdException w:name="Medium Grid 1 Accent 5" w:uiPriority="67"/>
-    <w:lsdException w:name="Medium Grid 2 Accent 5" w:uiPriority="68"/>
-    <w:lsdException w:name="Medium Grid 3 Accent 5" w:uiPriority="69"/>
-    <w:lsdException w:name="Dark List Accent 5" w:uiPriority="70"/>
-    <w:lsdException w:name="Colorful Shading Accent 5" w:uiPriority="71"/>
-    <w:lsdException w:name="Colorful List Accent 5" w:uiPriority="72"/>
-    <w:lsdException w:name="Colorful Grid Accent 5" w:uiPriority="73"/>
-    <w:lsdException w:name="Light Shading Accent 6" w:uiPriority="60"/>
-    <w:lsdException w:name="Light List Accent 6" w:uiPriority="61"/>
-    <w:lsdException w:name="Light Grid Accent 6" w:uiPriority="62"/>
-    <w:lsdException w:name="Medium Shading 1 Accent 6" w:uiPriority="63"/>
-    <w:lsdException w:name="Medium Shading 2 Accent 6" w:uiPriority="64"/>
-    <w:lsdException w:name="Medium List 1 Accent 6" w:uiPriority="65"/>
-    <w:lsdException w:name="Medium List 2 Accent 6" w:uiPriority="66"/>
-    <w:lsdException w:name="Medium Grid 1 Accent 6" w:uiPriority="67"/>
-    <w:lsdException w:name="Medium Grid 2 Accent 6" w:uiPriority="68"/>
-    <w:lsdException w:name="Medium Grid 3 Accent 6" w:uiPriority="69"/>
-    <w:lsdException w:name="Dark List Accent 6" w:uiPriority="70"/>
-    <w:lsdException w:name="Colorful Shading Accent 6" w:uiPriority="71"/>
-    <w:lsdException w:name="Colorful List Accent 6" w:uiPriority="72"/>
-    <w:lsdException w:name="Colorful Grid Accent 6" w:uiPriority="73"/>
-    <w:lsdException w:name="Subtle Emphasis" w:uiPriority="19" w:qFormat="1"/>
-    <w:lsdException w:name="Intense Emphasis" w:uiPriority="21" w:qFormat="1"/>
-    <w:lsdException w:name="Subtle Reference" w:uiPriority="31" w:qFormat="1"/>
-    <w:lsdException w:name="Intense Reference" w:uiPriority="32" w:qFormat="1"/>
-    <w:lsdException w:name="Book Title" w:uiPriority="33" w:qFormat="1"/>
-    <w:lsdException w:name="Bibliography" w:semiHidden="1" w:uiPriority="37" w:unhideWhenUsed="1"/>
-    <w:lsdException w:name="TOC Heading" w:semiHidden="1" w:uiPriority="39" w:unhideWhenUsed="1" w:qFormat="1"/>
-    <w:lsdException w:name="Plain Table 1" w:uiPriority="41"/>
-    <w:lsdException w:name="Plain Table 2" w:uiPriority="42"/>
-    <w:lsdException w:name="Plain Table 3" w:uiPriority="43"/>
-    <w:lsdException w:name="Plain Table 4" w:uiPriority="44"/>
-    <w:lsdException w:name="Plain Table 5" w:uiPriority="45"/>
-    <w:lsdException w:name="Grid Table Light" w:uiPriority="40"/>
-    <w:lsdException w:name="Grid Table 1 Light" w:uiPriority="46"/>
-    <w:lsdException w:name="Grid Table 2" w:uiPriority="47"/>
-    <w:lsdException w:name="Grid Table 3" w:uiPriority="48"/>
-    <w:lsdException w:name="Grid Table 4" w:uiPriority="49"/>
-    <w:lsdException w:name="Grid Table 5 Dark" w:uiPriority="50"/>
-    <w:lsdException w:name="Grid Table 6 Colorful" w:uiPriority="51"/>
-    <w:lsdException w:name="Grid Table 7 Colorful" w:uiPriority="52"/>
-    <w:lsdException w:name="Grid Table 1 Light Accent 1" w:uiPriority="46"/>
-    <w:lsdException w:name="Grid Table 2 Accent 1" w:uiPriority="47"/>
-    <w:lsdException w:name="Grid Table 3 Accent 1" w:uiPriority="48"/>
-    <w:lsdException w:name="Grid Table 4 Accent 1" w:uiPriority="49"/>
-    <w:lsdException w:name="Grid Table 5 Dark Accent 1" w:uiPriority="50"/>
-    <w:lsdException w:name="Grid Table 6 Colorful Accent 1" w:uiPriority="51"/>
-    <w:lsdException w:name="Grid Table 7 Colorful Accent 1" w:uiPriority="52"/>
-    <w:lsdException w:name="Grid Table 1 Light Accent 2" w:uiPriority="46"/>
-    <w:lsdException w:name="Grid Table 2 Accent 2" w:uiPriority="47"/>
-    <w:lsdException w:name="Grid Table 3 Accent 2" w:uiPriority="48"/>
-    <w:lsdException w:name="Grid Table 4 Accent 2" w:uiPriority="49"/>
-    <w:lsdException w:name="Grid Table 5 Dark Accent 2" w:uiPriority="50"/>
-    <w:lsdException w:name="Grid Table 6 Colorful Accent 2" w:uiPriority="51"/>
-    <w:lsdException w:name="Grid Table 7 Colorful Accent 2" w:uiPriority="52"/>
-    <w:lsdException w:name="Grid Table 1 Light Accent 3" w:uiPriority="46"/>
-    <w:lsdException w:name="Grid Table 2 Accent 3" w:uiPriority="47"/>
-    <w:lsdException w:name="Grid Table 3 Accent 3" w:uiPriority="48"/>
-    <w:lsdException w:name="Grid Table 4 Accent 3" w:uiPriority="49"/>
-    <w:lsdException w:name="Grid Table 5 Dark Accent 3" w:uiPriority="50"/>
-    <w:lsdException w:name="Grid Table 6 Colorful Accent 3" w:uiPriority="51"/>
-    <w:lsdException w:name="Grid Table 7 Colorful Accent 3" w:uiPriority="52"/>
-    <w:lsdException w:name="Grid Table 1 Light Accent 4" w:uiPriority="46"/>
-    <w:lsdException w:name="Grid Table 2 Accent 4" w:uiPriority="47"/>
-    <w:lsdException w:name="Grid Table 3 Accent 4" w:uiPriority="48"/>
-    <w:lsdException w:name="Grid Table 4 Accent 4" w:uiPriority="49"/>
-    <w:lsdException w:name="Grid Table 5 Dark Accent 4" w:uiPriority="50"/>
-    <w:lsdException w:name="Grid Table 6 Colorful Accent 4" w:uiPriority="51"/>
-    <w:lsdException w:name="Grid Table 7 Colorful Accent 4" w:uiPriority="52"/>
-    <w:lsdException w:name="Grid Table 1 Light Accent 5" w:uiPriority="46"/>
-    <w:lsdException w:name="Grid Table 2 Accent 5" w:uiPriority="47"/>
-    <w:lsdException w:name="Grid Table 3 Accent 5" w:uiPriority="48"/>
-    <w:lsdException w:name="Grid Table 4 Accent 5" w:uiPriority="49"/>
-    <w:lsdException w:name="Grid Table 5 Dark Accent 5" w:uiPriority="50"/>
-    <w:lsdException w:name="Grid Table 6 Colorful Accent 5" w:uiPriority="51"/>
-    <w:lsdException w:name="Grid Table 7 Colorful Accent 5" w:uiPriority="52"/>
-    <w:lsdException w:name="Grid Table 1 Light Accent 6" w:uiPriority="46"/>
-    <w:lsdException w:name="Grid Table 2 Accent 6" w:uiPriority="47"/>
-    <w:lsdException w:name="Grid Table 3 Accent 6" w:uiPriority="48"/>
-    <w:lsdException w:name="Grid Table 4 Accent 6" w:uiPriority="49"/>
-    <w:lsdException w:name="Grid Table 5 Dark Accent 6" w:uiPriority="50"/>
-    <w:lsdException w:name="Grid Table 6 Colorful Accent 6" w:uiPriority="51"/>
-    <w:lsdException w:name="Grid Table 7 Colorful Accent 6" w:uiPriority="52"/>
-    <w:lsdException w:name="List Table 1 Light" w:uiPriority="46"/>
-    <w:lsdException w:name="List Table 2" w:uiPriority="47"/>
-    <w:lsdException w:name="List Table 3" w:uiPriority="48"/>
-    <w:lsdException w:name="List Table 4" w:uiPriority="49"/>
-    <w:lsdException w:name="List Table 5 Dark" w:uiPriority="50"/>
-    <w:lsdException w:name="List Table 6 Colorful" w:uiPriority="51"/>
-    <w:lsdException w:name="List Table 7 Colorful" w:uiPriority="52"/>
-    <w:lsdException w:name="List Table 1 Light Accent 1" w:uiPriority="46"/>
-    <w:lsdException w:name="List Table 2 Accent 1" w:uiPriority="47"/>
-    <w:lsdException w:name="List Table 3 Accent 1" w:uiPriority="48"/>
-    <w:lsdException w:name="List Table 4 Accent 1" w:uiPriority="49"/>
-    <w:lsdException w:name="List Table 5 Dark Accent 1" w:uiPriority="50"/>
-    <w:lsdException w:name="List Table 6 Colorful Accent 1" w:uiPriority="51"/>
-    <w:lsdException w:name="List Table 7 Colorful Accent 1" w:uiPriority="52"/>
-    <w:lsdException w:name="List Table 1 Light Accent 2" w:uiPriority="46"/>
-    <w:lsdException w:name="List Table 2 Accent 2" w:uiPriority="47"/>
-    <w:lsdException w:name="List Table 3 Accent 2" w:uiPriority="48"/>
-    <w:lsdException w:name="List Table 4 Accent 2" w:uiPriority="49"/>
-    <w:lsdException w:name="List Table 5 Dark Accent 2" w:uiPriority="50"/>
-    <w:lsdException w:name="List Table 6 Colorful Accent 2" w:uiPriority="51"/>
-    <w:lsdException w:name="List Table 7 Colorful Accent 2" w:uiPriority="52"/>
-    <w:lsdException w:name="List Table 1 Light Accent 3" w:uiPriority="46"/>
-    <w:lsdException w:name="List Table 2 Accent 3" w:uiPriority="47"/>
-    <w:lsdException w:name="List Table 3 Accent 3" w:uiPriority="48"/>
-    <w:lsdException w:name="List Table 4 Accent 3" w:uiPriority="49"/>
-    <w:lsdException w:name="List Table 5 Dark Accent 3" w:uiPriority="50"/>
-    <w:lsdException w:name="List Table 6 Colorful Accent 3" w:uiPriority="51"/>
-    <w:lsdException w:name="List Table 7 Colorful Accent 3" w:uiPriority="52"/>
-    <w:lsdException w:name="List Table 1 Light Accent 4" w:uiPriority="46"/>
-    <w:lsdException w:name="List Table 2 Accent 4" w:uiPriority="47"/>
-    <w:lsdException w:name="List Table 3 Accent 4" w:uiPriority="48"/>
-    <w:lsdException w:name="List Table 4 Accent 4" w:uiPriority="49"/>
-    <w:lsdException w:name="List Table 5 Dark Accent 4" w:uiPriority="50"/>
-    <w:lsdException w:name="List Table 6 Colorful Accent 4" w:uiPriority="51"/>
-    <w:lsdException w:name="List Table 7 Colorful Accent 4" w:uiPriority="52"/>
-    <w:lsdException w:name="List Table 1 Light Accent 5" w:uiPriority="46"/>
-    <w:lsdException w:name="List Table 2 Accent 5" w:uiPriority="47"/>
-    <w:lsdException w:name="List Table 3 Accent 5" w:uiPriority="48"/>
-    <w:lsdException w:name="List Table 4 Accent 5" w:uiPriority="49"/>
-    <w:lsdException w:name="List Table 5 Dark Accent 5" w:uiPriority="50"/>
-    <w:lsdException w:name="List Table 6 Colorful Accent 5" w:uiPriority="51"/>
-    <w:lsdException w:name="List Table 7 Colorful Accent 5" w:uiPriority="52"/>
-    <w:lsdException w:name="List Table 1 Light Accent 6" w:uiPriority="46"/>
-    <w:lsdException w:name="List Table 2 Accent 6" w:uiPriority="47"/>
-    <w:lsdException w:name="List Table 3 Accent 6" w:uiPriority="48"/>
-    <w:lsdException w:name="List Table 4 Accent 6" w:uiPriority="49"/>
-    <w:lsdException w:name="List Table 5 Dark Accent 6" w:uiPriority="50"/>
-    <w:lsdException w:name="List Table 6 Colorful Accent 6" w:uiPriority="51"/>
-    <w:lsdException w:name="List Table 7 Colorful Accent 6" w:uiPriority="52"/>
-    <w:lsdException w:name="Mention" w:semiHidden="1" w:unhideWhenUsed="1"/>
-    <w:lsdException w:name="Smart Hyperlink" w:semiHidden="1" w:unhideWhenUsed="1"/>
-    <w:lsdException w:name="Hashtag" w:semiHidden="1" w:unhideWhenUsed="1"/>
-    <w:lsdException w:name="Unresolved Mention" w:semiHidden="1" w:unhideWhenUsed="1"/>
-    <w:lsdException w:name="Smart Link" w:semiHidden="1" w:unhideWhenUsed="1"/>
+  <w:latentStyles w:defLockedState="0" w:defUIPriority="99" w:defSemiHidden="1" w:defUnhideWhenUsed="1" w:defQFormat="0" w:count="267">
+    <w:lsdException w:name="Normal" w:semiHidden="0" w:uiPriority="0" w:unhideWhenUsed="0" w:qFormat="1"/>
+    <w:lsdException w:name="heading 1" w:semiHidden="0" w:uiPriority="9" w:unhideWhenUsed="0" w:qFormat="1"/>
+    <w:lsdException w:name="heading 2" w:uiPriority="9" w:qFormat="1"/>
+    <w:lsdException w:name="heading 3" w:uiPriority="9" w:qFormat="1"/>
+    <w:lsdException w:name="heading 4" w:uiPriority="9" w:qFormat="1"/>
+    <w:lsdException w:name="heading 5" w:uiPriority="9" w:qFormat="1"/>
+    <w:lsdException w:name="heading 6" w:uiPriority="9" w:qFormat="1"/>
+    <w:lsdException w:name="heading 7" w:uiPriority="9" w:qFormat="1"/>
+    <w:lsdException w:name="heading 8" w:uiPriority="9" w:qFormat="1"/>
+    <w:lsdException w:name="heading 9" w:uiPriority="9" w:qFormat="1"/>
+    <w:lsdException w:name="toc 1" w:uiPriority="39"/>
+    <w:lsdException w:name="toc 2" w:uiPriority="39"/>
+    <w:lsdException w:name="toc 3" w:uiPriority="39"/>
+    <w:lsdException w:name="toc 4" w:uiPriority="39"/>
+    <w:lsdException w:name="toc 5" w:uiPriority="39"/>
+    <w:lsdException w:name="toc 6" w:uiPriority="39"/>
+    <w:lsdException w:name="toc 7" w:uiPriority="39"/>
+    <w:lsdException w:name="toc 8" w:uiPriority="39"/>
+    <w:lsdException w:name="toc 9" w:uiPriority="39"/>
+    <w:lsdException w:name="caption" w:uiPriority="35" w:qFormat="1"/>
+    <w:lsdException w:name="Title" w:semiHidden="0" w:uiPriority="10" w:unhideWhenUsed="0" w:qFormat="1"/>
+    <w:lsdException w:name="Default Paragraph Font" w:uiPriority="1"/>
+    <w:lsdException w:name="Subtitle" w:semiHidden="0" w:uiPriority="11" w:unhideWhenUsed="0" w:qFormat="1"/>
+    <w:lsdException w:name="Strong" w:semiHidden="0" w:uiPriority="22" w:unhideWhenUsed="0" w:qFormat="1"/>
+    <w:lsdException w:name="Emphasis" w:semiHidden="0" w:uiPriority="20" w:unhideWhenUsed="0" w:qFormat="1"/>
+    <w:lsdException w:name="Table Grid" w:semiHidden="0" w:uiPriority="39" w:unhideWhenUsed="0"/>
+    <w:lsdException w:name="Placeholder Text" w:unhideWhenUsed="0"/>
+    <w:lsdException w:name="No Spacing" w:semiHidden="0" w:uiPriority="1" w:unhideWhenUsed="0" w:qFormat="1"/>
+    <w:lsdException w:name="Light Shading" w:semiHidden="0" w:uiPriority="60" w:unhideWhenUsed="0"/>
+    <w:lsdException w:name="Light List" w:semiHidden="0" w:uiPriority="61" w:unhideWhenUsed="0"/>
+    <w:lsdException w:name="Light Grid" w:semiHidden="0" w:uiPriority="62" w:unhideWhenUsed="0"/>
+    <w:lsdException w:name="Medium Shading 1" w:semiHidden="0" w:uiPriority="63" w:unhideWhenUsed="0"/>
+    <w:lsdException w:name="Medium Shading 2" w:semiHidden="0" w:uiPriority="64" w:unhideWhenUsed="0"/>
+    <w:lsdException w:name="Medium List 1" w:semiHidden="0" w:uiPriority="65" w:unhideWhenUsed="0"/>
+    <w:lsdException w:name="Medium List 2" w:semiHidden="0" w:uiPriority="66" w:unhideWhenUsed="0"/>
+    <w:lsdException w:name="Medium Grid 1" w:semiHidden="0" w:uiPriority="67" w:unhideWhenUsed="0"/>
+    <w:lsdException w:name="Medium Grid 2" w:semiHidden="0" w:uiPriority="68" w:unhideWhenUsed="0"/>
+    <w:lsdException w:name="Medium Grid 3" w:semiHidden="0" w:uiPriority="69" w:unhideWhenUsed="0"/>
+    <w:lsdException w:name="Dark List" w:semiHidden="0" w:uiPriority="70" w:unhideWhenUsed="0"/>
+    <w:lsdException w:name="Colorful Shading" w:semiHidden="0" w:uiPriority="71" w:unhideWhenUsed="0"/>
+    <w:lsdException w:name="Colorful List" w:semiHidden="0" w:uiPriority="72" w:unhideWhenUsed="0"/>
+    <w:lsdException w:name="Colorful Grid" w:semiHidden="0" w:uiPriority="73" w:unhideWhenUsed="0"/>
+    <w:lsdException w:name="Light Shading Accent 1" w:semiHidden="0" w:uiPriority="60" w:unhideWhenUsed="0"/>
+    <w:lsdException w:name="Light List Accent 1" w:semiHidden="0" w:uiPriority="61" w:unhideWhenUsed="0"/>
+    <w:lsdException w:name="Light Grid Accent 1" w:semiHidden="0" w:uiPriority="62" w:unhideWhenUsed="0"/>
+    <w:lsdException w:name="Medium Shading 1 Accent 1" w:semiHidden="0" w:uiPriority="63" w:unhideWhenUsed="0"/>
+    <w:lsdException w:name="Medium Shading 2 Accent 1" w:semiHidden="0" w:uiPriority="64" w:unhideWhenUsed="0"/>
+    <w:lsdException w:name="Medium List 1 Accent 1" w:semiHidden="0" w:uiPriority="65" w:unhideWhenUsed="0"/>
+    <w:lsdException w:name="Revision" w:unhideWhenUsed="0"/>
+    <w:lsdException w:name="List Paragraph" w:semiHidden="0" w:uiPriority="34" w:unhideWhenUsed="0" w:qFormat="1"/>
+    <w:lsdException w:name="Quote" w:semiHidden="0" w:uiPriority="29" w:unhideWhenUsed="0" w:qFormat="1"/>
+    <w:lsdException w:name="Intense Quote" w:semiHidden="0" w:uiPriority="30" w:unhideWhenUsed="0" w:qFormat="1"/>
+    <w:lsdException w:name="Medium List 2 Accent 1" w:semiHidden="0" w:uiPriority="66" w:unhideWhenUsed="0"/>
+    <w:lsdException w:name="Medium Grid 1 Accent 1" w:semiHidden="0" w:uiPriority="67" w:unhideWhenUsed="0"/>
+    <w:lsdException w:name="Medium Grid 2 Accent 1" w:semiHidden="0" w:uiPriority="68" w:unhideWhenUsed="0"/>
+    <w:lsdException w:name="Medium Grid 3 Accent 1" w:semiHidden="0" w:uiPriority="69" w:unhideWhenUsed="0"/>
+    <w:lsdException w:name="Dark List Accent 1" w:semiHidden="0" w:uiPriority="70" w:unhideWhenUsed="0"/>
+    <w:lsdException w:name="Colorful Shading Accent 1" w:semiHidden="0" w:uiPriority="71" w:unhideWhenUsed="0"/>
+    <w:lsdException w:name="Colorful List Accent 1" w:semiHidden="0" w:uiPriority="72" w:unhideWhenUsed="0"/>
+    <w:lsdException w:name="Colorful Grid Accent 1" w:semiHidden="0" w:uiPriority="73" w:unhideWhenUsed="0"/>
+    <w:lsdException w:name="Light Shading Accent 2" w:semiHidden="0" w:uiPriority="60" w:unhideWhenUsed="0"/>
+    <w:lsdException w:name="Light List Accent 2" w:semiHidden="0" w:uiPriority="61" w:unhideWhenUsed="0"/>
+    <w:lsdException w:name="Light Grid Accent 2" w:semiHidden="0" w:uiPriority="62" w:unhideWhenUsed="0"/>
+    <w:lsdException w:name="Medium Shading 1 Accent 2" w:semiHidden="0" w:uiPriority="63" w:unhideWhenUsed="0"/>
+    <w:lsdException w:name="Medium Shading 2 Accent 2" w:semiHidden="0" w:uiPriority="64" w:unhideWhenUsed="0"/>
+    <w:lsdException w:name="Medium List 1 Accent 2" w:semiHidden="0" w:uiPriority="65" w:unhideWhenUsed="0"/>
+    <w:lsdException w:name="Medium List 2 Accent 2" w:semiHidden="0" w:uiPriority="66" w:unhideWhenUsed="0"/>
+    <w:lsdException w:name="Medium Grid 1 Accent 2" w:semiHidden="0" w:uiPriority="67" w:unhideWhenUsed="0"/>
+    <w:lsdException w:name="Medium Grid 2 Accent 2" w:semiHidden="0" w:uiPriority="68" w:unhideWhenUsed="0"/>
+    <w:lsdException w:name="Medium Grid 3 Accent 2" w:semiHidden="0" w:uiPriority="69" w:unhideWhenUsed="0"/>
+    <w:lsdException w:name="Dark List Accent 2" w:semiHidden="0" w:uiPriority="70" w:unhideWhenUsed="0"/>
+    <w:lsdException w:name="Colorful Shading Accent 2" w:semiHidden="0" w:uiPriority="71" w:unhideWhenUsed="0"/>
+    <w:lsdException w:name="Colorful List Accent 2" w:semiHidden="0" w:uiPriority="72" w:unhideWhenUsed="0"/>
+    <w:lsdException w:name="Colorful Grid Accent 2" w:semiHidden="0" w:uiPriority="73" w:unhideWhenUsed="0"/>
+    <w:lsdException w:name="Light Shading Accent 3" w:semiHidden="0" w:uiPriority="60" w:unhideWhenUsed="0"/>
+    <w:lsdException w:name="Light List Accent 3" w:semiHidden="0" w:uiPriority="61" w:unhideWhenUsed="0"/>
+    <w:lsdException w:name="Light Grid Accent 3" w:semiHidden="0" w:uiPriority="62" w:unhideWhenUsed="0"/>
+    <w:lsdException w:name="Medium Shading 1 Accent 3" w:semiHidden="0" w:uiPriority="63" w:unhideWhenUsed="0"/>
+    <w:lsdException w:name="Medium Shading 2 Accent 3" w:semiHidden="0" w:uiPriority="64" w:unhideWhenUsed="0"/>
+    <w:lsdException w:name="Medium List 1 Accent 3" w:semiHidden="0" w:uiPriority="65" w:unhideWhenUsed="0"/>
+    <w:lsdException w:name="Medium List 2 Accent 3" w:semiHidden="0" w:uiPriority="66" w:unhideWhenUsed="0"/>
+    <w:lsdException w:name="Medium Grid 1 Accent 3" w:semiHidden="0" w:uiPriority="67" w:unhideWhenUsed="0"/>
+    <w:lsdException w:name="Medium Grid 2 Accent 3" w:semiHidden="0" w:uiPriority="68" w:unhideWhenUsed="0"/>
+    <w:lsdException w:name="Medium Grid 3 Accent 3" w:semiHidden="0" w:uiPriority="69" w:unhideWhenUsed="0"/>
+    <w:lsdException w:name="Dark List Accent 3" w:semiHidden="0" w:uiPriority="70" w:unhideWhenUsed="0"/>
+    <w:lsdException w:name="Colorful Shading Accent 3" w:semiHidden="0" w:uiPriority="71" w:unhideWhenUsed="0"/>
+    <w:lsdException w:name="Colorful List Accent 3" w:semiHidden="0" w:uiPriority="72" w:unhideWhenUsed="0"/>
+    <w:lsdException w:name="Colorful Grid Accent 3" w:semiHidden="0" w:uiPriority="73" w:unhideWhenUsed="0"/>
+    <w:lsdException w:name="Light Shading Accent 4" w:semiHidden="0" w:uiPriority="60" w:unhideWhenUsed="0"/>
+    <w:lsdException w:name="Light List Accent 4" w:semiHidden="0" w:uiPriority="61" w:unhideWhenUsed="0"/>
+    <w:lsdException w:name="Light Grid Accent 4" w:semiHidden="0" w:uiPriority="62" w:unhideWhenUsed="0"/>
+    <w:lsdException w:name="Medium Shading 1 Accent 4" w:semiHidden="0" w:uiPriority="63" w:unhideWhenUsed="0"/>
+    <w:lsdException w:name="Medium Shading 2 Accent 4" w:semiHidden="0" w:uiPriority="64" w:unhideWhenUsed="0"/>
+    <w:lsdException w:name="Medium List 1 Accent 4" w:semiHidden="0" w:uiPriority="65" w:unhideWhenUsed="0"/>
+    <w:lsdException w:name="Medium List 2 Accent 4" w:semiHidden="0" w:uiPriority="66" w:unhideWhenUsed="0"/>
+    <w:lsdException w:name="Medium Grid 1 Accent 4" w:semiHidden="0" w:uiPriority="67" w:unhideWhenUsed="0"/>
+    <w:lsdException w:name="Medium Grid 2 Accent 4" w:semiHidden="0" w:uiPriority="68" w:unhideWhenUsed="0"/>
+    <w:lsdException w:name="Medium Grid 3 Accent 4" w:semiHidden="0" w:uiPriority="69" w:unhideWhenUsed="0"/>
+    <w:lsdException w:name="Dark List Accent 4" w:semiHidden="0" w:uiPriority="70" w:unhideWhenUsed="0"/>
+    <w:lsdException w:name="Colorful Shading Accent 4" w:semiHidden="0" w:uiPriority="71" w:unhideWhenUsed="0"/>
+    <w:lsdException w:name="Colorful List Accent 4" w:semiHidden="0" w:uiPriority="72" w:unhideWhenUsed="0"/>
+    <w:lsdException w:name="Colorful Grid Accent 4" w:semiHidden="0" w:uiPriority="73" w:unhideWhenUsed="0"/>
+    <w:lsdException w:name="Light Shading Accent 5" w:semiHidden="0" w:uiPriority="60" w:unhideWhenUsed="0"/>
+    <w:lsdException w:name="Light List Accent 5" w:semiHidden="0" w:uiPriority="61" w:unhideWhenUsed="0"/>
+    <w:lsdException w:name="Light Grid Accent 5" w:semiHidden="0" w:uiPriority="62" w:unhideWhenUsed="0"/>
+    <w:lsdException w:name="Medium Shading 1 Accent 5" w:semiHidden="0" w:uiPriority="63" w:unhideWhenUsed="0"/>
+    <w:lsdException w:name="Medium Shading 2 Accent 5" w:semiHidden="0" w:uiPriority="64" w:unhideWhenUsed="0"/>
+    <w:lsdException w:name="Medium List 1 Accent 5" w:semiHidden="0" w:uiPriority="65" w:unhideWhenUsed="0"/>
+    <w:lsdException w:name="Medium List 2 Accent 5" w:semiHidden="0" w:uiPriority="66" w:unhideWhenUsed="0"/>
+    <w:lsdException w:name="Medium Grid 1 Accent 5" w:semiHidden="0" w:uiPriority="67" w:unhideWhenUsed="0"/>
+    <w:lsdException w:name="Medium Grid 2 Accent 5" w:semiHidden="0" w:uiPriority="68" w:unhideWhenUsed="0"/>
+    <w:lsdException w:name="Medium Grid 3 Accent 5" w:semiHidden="0" w:uiPriority="69" w:unhideWhenUsed="0"/>
+    <w:lsdException w:name="Dark List Accent 5" w:semiHidden="0" w:uiPriority="70" w:unhideWhenUsed="0"/>
+    <w:lsdException w:name="Colorful Shading Accent 5" w:semiHidden="0" w:uiPriority="71" w:unhideWhenUsed="0"/>
+    <w:lsdException w:name="Colorful List Accent 5" w:semiHidden="0" w:uiPriority="72" w:unhideWhenUsed="0"/>
+    <w:lsdException w:name="Colorful Grid Accent 5" w:semiHidden="0" w:uiPriority="73" w:unhideWhenUsed="0"/>
+    <w:lsdException w:name="Light Shading Accent 6" w:semiHidden="0" w:uiPriority="60" w:unhideWhenUsed="0"/>
+    <w:lsdException w:name="Light List Accent 6" w:semiHidden="0" w:uiPriority="61" w:unhideWhenUsed="0"/>
+    <w:lsdException w:name="Light Grid Accent 6" w:semiHidden="0" w:uiPriority="62" w:unhideWhenUsed="0"/>
+    <w:lsdException w:name="Medium Shading 1 Accent 6" w:semiHidden="0" w:uiPriority="63" w:unhideWhenUsed="0"/>
+    <w:lsdException w:name="Medium Shading 2 Accent 6" w:semiHidden="0" w:uiPriority="64" w:unhideWhenUsed="0"/>
+    <w:lsdException w:name="Medium List 1 Accent 6" w:semiHidden="0" w:uiPriority="65" w:unhideWhenUsed="0"/>
+    <w:lsdException w:name="Medium List 2 Accent 6" w:semiHidden="0" w:uiPriority="66" w:unhideWhenUsed="0"/>
+    <w:lsdException w:name="Medium Grid 1 Accent 6" w:semiHidden="0" w:uiPriority="67" w:unhideWhenUsed="0"/>
+    <w:lsdException w:name="Medium Grid 2 Accent 6" w:semiHidden="0" w:uiPriority="68" w:unhideWhenUsed="0"/>
+    <w:lsdException w:name="Medium Grid 3 Accent 6" w:semiHidden="0" w:uiPriority="69" w:unhideWhenUsed="0"/>
+    <w:lsdException w:name="Dark List Accent 6" w:semiHidden="0" w:uiPriority="70" w:unhideWhenUsed="0"/>
+    <w:lsdException w:name="Colorful Shading Accent 6" w:semiHidden="0" w:uiPriority="71" w:unhideWhenUsed="0"/>
+    <w:lsdException w:name="Colorful List Accent 6" w:semiHidden="0" w:uiPriority="72" w:unhideWhenUsed="0"/>
+    <w:lsdException w:name="Colorful Grid Accent 6" w:semiHidden="0" w:uiPriority="73" w:unhideWhenUsed="0"/>
+    <w:lsdException w:name="Subtle Emphasis" w:semiHidden="0" w:uiPriority="19" w:unhideWhenUsed="0" w:qFormat="1"/>
+    <w:lsdException w:name="Intense Emphasis" w:semiHidden="0" w:uiPriority="21" w:unhideWhenUsed="0" w:qFormat="1"/>
+    <w:lsdException w:name="Subtle Reference" w:semiHidden="0" w:uiPriority="31" w:unhideWhenUsed="0" w:qFormat="1"/>
+    <w:lsdException w:name="Intense Reference" w:semiHidden="0" w:uiPriority="32" w:unhideWhenUsed="0" w:qFormat="1"/>
+    <w:lsdException w:name="Book Title" w:semiHidden="0" w:uiPriority="33" w:unhideWhenUsed="0" w:qFormat="1"/>
+    <w:lsdException w:name="Bibliography" w:uiPriority="37"/>
+    <w:lsdException w:name="TOC Heading" w:uiPriority="39" w:qFormat="1"/>
+  </w:latentStyles>
+  <w:style w:type="paragraph" w:default="1" w:styleId="Normal">
+    <w:name w:val="Normal"/>
+    <w:qFormat/>
+  </w:style>
+  <w:style w:type="paragraph" w:styleId="Heading1">
+    <w:name w:val="heading 1"/>
+    <w:basedOn w:val="Normal"/>
+    <w:next w:val="Normal"/>
+    <w:link w:val="Heading1Char"/>
+    <w:uiPriority w:val="9"/>
+    <w:qFormat/>
+    <w:rsid w:val="00ED5E7E"/>
+    <w:pPr>
+      <w:keepNext/>
+      <w:keepLines/>
+      <w:spacing w:before="240" w:after="0"/>
+      <w:outlineLvl w:val="0"/>
+    </w:pPr>
+    <w:rPr>
+      <w:rFonts w:asciiTheme="majorHAnsi" w:eastAsiaTheme="majorEastAsia" w:hAnsiTheme="majorHAnsi" w:cstheme="majorBidi"/>
+      <w:color w:val="2F5496" w:themeColor="accent1" w:themeShade="BF"/>
+      <w:sz w:val="32"/>
+      <w:szCs w:val="32"/>
+    </w:rPr>
+  </w:style>
+  <w:style w:type="paragraph" w:styleId="Heading2">
+    <w:name w:val="heading 2"/>
+    <w:basedOn w:val="Normal"/>
+    <w:next w:val="Normal"/>
+    <w:link w:val="Heading2Char"/>
+    <w:uiPriority w:val="9"/>
+    <w:unhideWhenUsed/>
+    <w:qFormat/>
+    <w:rsid w:val="00ED5E7E"/>
+    <w:pPr>
+      <w:keepNext/>
+      <w:keepLines/>
+      <w:spacing w:before="40" w:after="0"/>
+      <w:outlineLvl w:val="1"/>
+    </w:pPr>
+    <w:rPr>
+      <w:rFonts w:asciiTheme="majorHAnsi" w:eastAsiaTheme="majorEastAsia" w:hAnsiTheme="majorHAnsi" w:cstheme="majorBidi"/>
+      <w:color w:val="2F5496" w:themeColor="accent1" w:themeShade="BF"/>
+      <w:sz w:val="26"/>
+      <w:szCs w:val="26"/>
+    </w:rPr>
+  </w:style>
+  <w:style w:type="paragraph" w:styleId="Heading3">
+    <w:name w:val="heading 3"/>
+    <w:basedOn w:val="Normal"/>
+    <w:next w:val="Normal"/>
+    <w:link w:val="Heading3Char"/>
+    <w:uiPriority w:val="9"/>
+    <w:unhideWhenUsed/>
+    <w:qFormat/>
+    <w:rsid w:val="00ED5E7E"/>
+    <w:pPr>
+      <w:keepNext/>
+      <w:keepLines/>
+      <w:spacing w:before="40" w:after="0"/>
+      <w:outlineLvl w:val="2"/>
+    </w:pPr>
+    <w:rPr>
+      <w:rFonts w:asciiTheme="majorHAnsi" w:eastAsiaTheme="majorEastAsia" w:hAnsiTheme="majorHAnsi" w:cstheme="majorBidi"/>
+      <w:color w:val="1F3763" w:themeColor="accent1" w:themeShade="7F"/>
+      <w:sz w:val="24"/>
+      <w:szCs w:val="24"/>
+    </w:rPr>
+  </w:style>
+  <w:style w:type="paragraph" w:styleId="Heading4">
+    <w:name w:val="heading 4"/>
+    <w:basedOn w:val="Normal"/>
+    <w:next w:val="Normal"/>
+    <w:link w:val="Heading4Char"/>
+    <w:uiPriority w:val="9"/>
+    <w:unhideWhenUsed/>
+    <w:qFormat/>
+    <w:rsid w:val="00177898"/>
+    <w:pPr>
+      <w:keepNext/>
+      <w:keepLines/>
+      <w:spacing w:before="40" w:after="0"/>
+      <w:outlineLvl w:val="3"/>
+    </w:pPr>
+    <w:rPr>
+      <w:rFonts w:asciiTheme="majorHAnsi" w:eastAsiaTheme="majorEastAsia" w:hAnsiTheme="majorHAnsi" w:cstheme="majorBidi"/>
+      <w:i/>
+      <w:iCs/>
+      <w:color w:val="2F5496" w:themeColor="accent1" w:themeShade="BF"/>
+    </w:rPr>
+  </w:style>
+  <w:style w:type="character" w:default="1" w:styleId="DefaultParagraphFont">
+    <w:name w:val="Default Paragraph Font"/>
+    <w:uiPriority w:val="1"/>
+    <w:semiHidden/>
+    <w:unhideWhenUsed/>
+  </w:style>
+  <w:style w:type="table" w:default="1" w:styleId="TableNormal">
+    <w:name w:val="Normal Table"/>
+    <w:uiPriority w:val="99"/>
+    <w:semiHidden/>
+    <w:unhideWhenUsed/>
+    <w:tblPr>
+      <w:tblInd w:w="0" w:type="dxa"/>
+      <w:tblCellMar>
+        <w:top w:w="0" w:type="dxa"/>
+        <w:left w:w="108" w:type="dxa"/>
+        <w:bottom w:w="0" w:type="dxa"/>
+        <w:right w:w="108" w:type="dxa"/>
+      </w:tblCellMar>
+    </w:tblPr>
+  </w:style>
+  <w:style w:type="numbering" w:default="1" w:styleId="NoList">
+    <w:name w:val="No List"/>
+    <w:uiPriority w:val="99"/>
+    <w:semiHidden/>
+    <w:unhideWhenUsed/>
+  </w:style>
+  <w:style w:type="character" w:customStyle="1" w:styleId="Heading1Char">
+    <w:name w:val="Heading 1 Char"/>
+    <w:basedOn w:val="DefaultParagraphFont"/>
+    <w:link w:val="Heading1"/>
+    <w:uiPriority w:val="9"/>
+    <w:rsid w:val="00ED5E7E"/>
+    <w:rPr>
+      <w:rFonts w:asciiTheme="majorHAnsi" w:eastAsiaTheme="majorEastAsia" w:hAnsiTheme="majorHAnsi" w:cstheme="majorBidi"/>
+      <w:color w:val="2F5496" w:themeColor="accent1" w:themeShade="BF"/>
+      <w:sz w:val="32"/>
+      <w:szCs w:val="32"/>
+    </w:rPr>
+  </w:style>
+  <w:style w:type="character" w:customStyle="1" w:styleId="Heading2Char">
+    <w:name w:val="Heading 2 Char"/>
+    <w:basedOn w:val="DefaultParagraphFont"/>
+    <w:link w:val="Heading2"/>
+    <w:uiPriority w:val="9"/>
+    <w:rsid w:val="00ED5E7E"/>
+    <w:rPr>
+      <w:rFonts w:asciiTheme="majorHAnsi" w:eastAsiaTheme="majorEastAsia" w:hAnsiTheme="majorHAnsi" w:cstheme="majorBidi"/>
+      <w:color w:val="2F5496" w:themeColor="accent1" w:themeShade="BF"/>
+      <w:sz w:val="26"/>
+      <w:szCs w:val="26"/>
+    </w:rPr>
+  </w:style>
+  <w:style w:type="paragraph" w:styleId="Header">
+    <w:name w:val="header"/>
+    <w:basedOn w:val="Normal"/>
+    <w:link w:val="HeaderChar"/>
+    <w:uiPriority w:val="99"/>
+    <w:unhideWhenUsed/>
+    <w:rsid w:val="00ED5E7E"/>
+    <w:pPr>
+      <w:tabs>
+        <w:tab w:val="center" w:pos="4513"/>
+        <w:tab w:val="right" w:pos="9026"/>
+      </w:tabs>
+      <w:spacing w:after="0" w:line="240" w:lineRule="auto"/>
+    </w:pPr>
+  </w:style>
+  <w:style w:type="character" w:customStyle="1" w:styleId="HeaderChar">
+    <w:name w:val="Header Char"/>
+    <w:basedOn w:val="DefaultParagraphFont"/>
+    <w:link w:val="Header"/>
+    <w:uiPriority w:val="99"/>
+    <w:rsid w:val="00ED5E7E"/>
+  </w:style>
+  <w:style w:type="paragraph" w:styleId="Footer">
+    <w:name w:val="footer"/>
+    <w:basedOn w:val="Normal"/>
+    <w:link w:val="FooterChar"/>
+    <w:uiPriority w:val="99"/>
+    <w:unhideWhenUsed/>
+    <w:rsid w:val="00ED5E7E"/>
+    <w:pPr>
+      <w:tabs>
+        <w:tab w:val="center" w:pos="4513"/>
+        <w:tab w:val="right" w:pos="9026"/>
+      </w:tabs>
+      <w:spacing w:after="0" w:line="240" w:lineRule="auto"/>
+    </w:pPr>
+  </w:style>
+  <w:style w:type="character" w:customStyle="1" w:styleId="FooterChar">
+    <w:name w:val="Footer Char"/>
+    <w:basedOn w:val="DefaultParagraphFont"/>
+    <w:link w:val="Footer"/>
+    <w:uiPriority w:val="99"/>
+    <w:rsid w:val="00ED5E7E"/>
+  </w:style>
+  <w:style w:type="character" w:customStyle="1" w:styleId="Heading3Char">
+    <w:name w:val="Heading 3 Char"/>
+    <w:basedOn w:val="DefaultParagraphFont"/>
+    <w:link w:val="Heading3"/>
+    <w:uiPriority w:val="9"/>
+    <w:rsid w:val="00ED5E7E"/>
+    <w:rPr>
+      <w:rFonts w:asciiTheme="majorHAnsi" w:eastAsiaTheme="majorEastAsia" w:hAnsiTheme="majorHAnsi" w:cstheme="majorBidi"/>
+      <w:color w:val="1F3763" w:themeColor="accent1" w:themeShade="7F"/>
+      <w:sz w:val="24"/>
+      <w:szCs w:val="24"/>
+    </w:rPr>
+  </w:style>
+  <w:style w:type="table" w:styleId="TableGrid">
+    <w:name w:val="Table Grid"/>
+    <w:basedOn w:val="TableNormal"/>
+    <w:uiPriority w:val="39"/>
+    <w:rsid w:val="0050262D"/>
+    <w:pPr>
+      <w:spacing w:after="0" w:line="240" w:lineRule="auto"/>
+    </w:pPr>
+    <w:tblPr>
+      <w:tblBorders>
+        <w:top w:val="single" w:sz="4" w:space="0" w:color="auto"/>
+        <w:left w:val="single" w:sz="4" w:space="0" w:color="auto"/>
+        <w:bottom w:val="single" w:sz="4" w:space="0" w:color="auto"/>
+        <w:right w:val="single" w:sz="4" w:space="0" w:color="auto"/>
+        <w:insideH w:val="single" w:sz="4" w:space="0" w:color="auto"/>
+        <w:insideV w:val="single" w:sz="4" w:space="0" w:color="auto"/>
+      </w:tblBorders>
+    </w:tblPr>
+  </w:style>
+  <w:style w:type="paragraph" w:styleId="ListParagraph">
+    <w:name w:val="List Paragraph"/>
+    <w:basedOn w:val="Normal"/>
+    <w:uiPriority w:val="34"/>
+    <w:qFormat/>
+    <w:rsid w:val="0050262D"/>
+    <w:pPr>
+      <w:ind w:left="720"/>
+      <w:contextualSpacing/>
+    </w:pPr>
+  </w:style>
+  <w:style w:type="character" w:customStyle="1" w:styleId="Heading4Char">
+    <w:name w:val="Heading 4 Char"/>
+    <w:basedOn w:val="DefaultParagraphFont"/>
+    <w:link w:val="Heading4"/>
+    <w:uiPriority w:val="9"/>
+    <w:rsid w:val="00177898"/>
+    <w:rPr>
+      <w:rFonts w:asciiTheme="majorHAnsi" w:eastAsiaTheme="majorEastAsia" w:hAnsiTheme="majorHAnsi" w:cstheme="majorBidi"/>
+      <w:i/>
+      <w:iCs/>
+      <w:color w:val="2F5496" w:themeColor="accent1" w:themeShade="BF"/>
+    </w:rPr>
+  </w:style>
+</w:styles>
+</file>
+
+<file path=word/stylesWithEffects.xml><?xml version="1.0" encoding="utf-8"?>
+<w:styles xmlns:wpc="http://schemas.microsoft.com/office/word/2010/wordprocessingCanvas" xmlns:mc="http://schemas.openxmlformats.org/markup-compatibility/2006" xmlns:o="urn:schemas-microsoft-com:office:office" xmlns:r="http://schemas.openxmlformats.org/officeDocument/2006/relationships" xmlns:m="http://schemas.openxmlformats.org/officeDocument/2006/math" xmlns:v="urn:schemas-microsoft-com:vml" xmlns:wp14="http://schemas.microsoft.com/office/word/2010/wordprocessingDrawing" xmlns:wp="http://schemas.openxmlformats.org/drawingml/2006/wordprocessingDrawing" xmlns:w10="urn:schemas-microsoft-com:office:word" xmlns:w="http://schemas.openxmlformats.org/wordprocessingml/2006/main" xmlns:w14="http://schemas.microsoft.com/office/word/2010/wordml" xmlns:wpg="http://schemas.microsoft.com/office/word/2010/wordprocessingGroup" xmlns:wpi="http://schemas.microsoft.com/office/word/2010/wordprocessingInk" xmlns:wne="http://schemas.microsoft.com/office/word/2006/wordml" xmlns:wps="http://schemas.microsoft.com/office/word/2010/wordprocessingShape" mc:Ignorable="w14 wp14">
+  <w:docDefaults>
+    <w:rPrDefault>
+      <w:rPr>
+        <w:rFonts w:asciiTheme="minorHAnsi" w:eastAsiaTheme="minorHAnsi" w:hAnsiTheme="minorHAnsi" w:cstheme="minorBidi"/>
+        <w:sz w:val="22"/>
+        <w:szCs w:val="22"/>
+        <w:lang w:val="en-AU" w:eastAsia="en-US" w:bidi="ar-SA"/>
+      </w:rPr>
+    </w:rPrDefault>
+    <w:pPrDefault>
+      <w:pPr>
+        <w:spacing w:after="160" w:line="259" w:lineRule="auto"/>
+      </w:pPr>
+    </w:pPrDefault>
+  </w:docDefaults>
+  <w:latentStyles w:defLockedState="0" w:defUIPriority="99" w:defSemiHidden="1" w:defUnhideWhenUsed="1" w:defQFormat="0" w:count="267">
+    <w:lsdException w:name="Normal" w:semiHidden="0" w:uiPriority="0" w:unhideWhenUsed="0" w:qFormat="1"/>
+    <w:lsdException w:name="heading 1" w:semiHidden="0" w:uiPriority="9" w:unhideWhenUsed="0" w:qFormat="1"/>
+    <w:lsdException w:name="heading 2" w:uiPriority="9" w:qFormat="1"/>
+    <w:lsdException w:name="heading 3" w:uiPriority="9" w:qFormat="1"/>
+    <w:lsdException w:name="heading 4" w:uiPriority="9" w:qFormat="1"/>
+    <w:lsdException w:name="heading 5" w:uiPriority="9" w:qFormat="1"/>
+    <w:lsdException w:name="heading 6" w:uiPriority="9" w:qFormat="1"/>
+    <w:lsdException w:name="heading 7" w:uiPriority="9" w:qFormat="1"/>
+    <w:lsdException w:name="heading 8" w:uiPriority="9" w:qFormat="1"/>
+    <w:lsdException w:name="heading 9" w:uiPriority="9" w:qFormat="1"/>
+    <w:lsdException w:name="toc 1" w:uiPriority="39"/>
+    <w:lsdException w:name="toc 2" w:uiPriority="39"/>
+    <w:lsdException w:name="toc 3" w:uiPriority="39"/>
+    <w:lsdException w:name="toc 4" w:uiPriority="39"/>
+    <w:lsdException w:name="toc 5" w:uiPriority="39"/>
+    <w:lsdException w:name="toc 6" w:uiPriority="39"/>
+    <w:lsdException w:name="toc 7" w:uiPriority="39"/>
+    <w:lsdException w:name="toc 8" w:uiPriority="39"/>
+    <w:lsdException w:name="toc 9" w:uiPriority="39"/>
+    <w:lsdException w:name="caption" w:uiPriority="35" w:qFormat="1"/>
+    <w:lsdException w:name="Title" w:semiHidden="0" w:uiPriority="10" w:unhideWhenUsed="0" w:qFormat="1"/>
+    <w:lsdException w:name="Default Paragraph Font" w:uiPriority="1"/>
+    <w:lsdException w:name="Subtitle" w:semiHidden="0" w:uiPriority="11" w:unhideWhenUsed="0" w:qFormat="1"/>
+    <w:lsdException w:name="Strong" w:semiHidden="0" w:uiPriority="22" w:unhideWhenUsed="0" w:qFormat="1"/>
+    <w:lsdException w:name="Emphasis" w:semiHidden="0" w:uiPriority="20" w:unhideWhenUsed="0" w:qFormat="1"/>
+    <w:lsdException w:name="Table Grid" w:semiHidden="0" w:uiPriority="39" w:unhideWhenUsed="0"/>
+    <w:lsdException w:name="Placeholder Text" w:unhideWhenUsed="0"/>
+    <w:lsdException w:name="No Spacing" w:semiHidden="0" w:uiPriority="1" w:unhideWhenUsed="0" w:qFormat="1"/>
+    <w:lsdException w:name="Light Shading" w:semiHidden="0" w:uiPriority="60" w:unhideWhenUsed="0"/>
+    <w:lsdException w:name="Light List" w:semiHidden="0" w:uiPriority="61" w:unhideWhenUsed="0"/>
+    <w:lsdException w:name="Light Grid" w:semiHidden="0" w:uiPriority="62" w:unhideWhenUsed="0"/>
+    <w:lsdException w:name="Medium Shading 1" w:semiHidden="0" w:uiPriority="63" w:unhideWhenUsed="0"/>
+    <w:lsdException w:name="Medium Shading 2" w:semiHidden="0" w:uiPriority="64" w:unhideWhenUsed="0"/>
+    <w:lsdException w:name="Medium List 1" w:semiHidden="0" w:uiPriority="65" w:unhideWhenUsed="0"/>
+    <w:lsdException w:name="Medium List 2" w:semiHidden="0" w:uiPriority="66" w:unhideWhenUsed="0"/>
+    <w:lsdException w:name="Medium Grid 1" w:semiHidden="0" w:uiPriority="67" w:unhideWhenUsed="0"/>
+    <w:lsdException w:name="Medium Grid 2" w:semiHidden="0" w:uiPriority="68" w:unhideWhenUsed="0"/>
+    <w:lsdException w:name="Medium Grid 3" w:semiHidden="0" w:uiPriority="69" w:unhideWhenUsed="0"/>
+    <w:lsdException w:name="Dark List" w:semiHidden="0" w:uiPriority="70" w:unhideWhenUsed="0"/>
+    <w:lsdException w:name="Colorful Shading" w:semiHidden="0" w:uiPriority="71" w:unhideWhenUsed="0"/>
+    <w:lsdException w:name="Colorful List" w:semiHidden="0" w:uiPriority="72" w:unhideWhenUsed="0"/>
+    <w:lsdException w:name="Colorful Grid" w:semiHidden="0" w:uiPriority="73" w:unhideWhenUsed="0"/>
+    <w:lsdException w:name="Light Shading Accent 1" w:semiHidden="0" w:uiPriority="60" w:unhideWhenUsed="0"/>
+    <w:lsdException w:name="Light List Accent 1" w:semiHidden="0" w:uiPriority="61" w:unhideWhenUsed="0"/>
+    <w:lsdException w:name="Light Grid Accent 1" w:semiHidden="0" w:uiPriority="62" w:unhideWhenUsed="0"/>
+    <w:lsdException w:name="Medium Shading 1 Accent 1" w:semiHidden="0" w:uiPriority="63" w:unhideWhenUsed="0"/>
+    <w:lsdException w:name="Medium Shading 2 Accent 1" w:semiHidden="0" w:uiPriority="64" w:unhideWhenUsed="0"/>
+    <w:lsdException w:name="Medium List 1 Accent 1" w:semiHidden="0" w:uiPriority="65" w:unhideWhenUsed="0"/>
+    <w:lsdException w:name="Revision" w:unhideWhenUsed="0"/>
+    <w:lsdException w:name="List Paragraph" w:semiHidden="0" w:uiPriority="34" w:unhideWhenUsed="0" w:qFormat="1"/>
+    <w:lsdException w:name="Quote" w:semiHidden="0" w:uiPriority="29" w:unhideWhenUsed="0" w:qFormat="1"/>
+    <w:lsdException w:name="Intense Quote" w:semiHidden="0" w:uiPriority="30" w:unhideWhenUsed="0" w:qFormat="1"/>
+    <w:lsdException w:name="Medium List 2 Accent 1" w:semiHidden="0" w:uiPriority="66" w:unhideWhenUsed="0"/>
+    <w:lsdException w:name="Medium Grid 1 Accent 1" w:semiHidden="0" w:uiPriority="67" w:unhideWhenUsed="0"/>
+    <w:lsdException w:name="Medium Grid 2 Accent 1" w:semiHidden="0" w:uiPriority="68" w:unhideWhenUsed="0"/>
+    <w:lsdException w:name="Medium Grid 3 Accent 1" w:semiHidden="0" w:uiPriority="69" w:unhideWhenUsed="0"/>
+    <w:lsdException w:name="Dark List Accent 1" w:semiHidden="0" w:uiPriority="70" w:unhideWhenUsed="0"/>
+    <w:lsdException w:name="Colorful Shading Accent 1" w:semiHidden="0" w:uiPriority="71" w:unhideWhenUsed="0"/>
+    <w:lsdException w:name="Colorful List Accent 1" w:semiHidden="0" w:uiPriority="72" w:unhideWhenUsed="0"/>
+    <w:lsdException w:name="Colorful Grid Accent 1" w:semiHidden="0" w:uiPriority="73" w:unhideWhenUsed="0"/>
+    <w:lsdException w:name="Light Shading Accent 2" w:semiHidden="0" w:uiPriority="60" w:unhideWhenUsed="0"/>
+    <w:lsdException w:name="Light List Accent 2" w:semiHidden="0" w:uiPriority="61" w:unhideWhenUsed="0"/>
+    <w:lsdException w:name="Light Grid Accent 2" w:semiHidden="0" w:uiPriority="62" w:unhideWhenUsed="0"/>
+    <w:lsdException w:name="Medium Shading 1 Accent 2" w:semiHidden="0" w:uiPriority="63" w:unhideWhenUsed="0"/>
+    <w:lsdException w:name="Medium Shading 2 Accent 2" w:semiHidden="0" w:uiPriority="64" w:unhideWhenUsed="0"/>
+    <w:lsdException w:name="Medium List 1 Accent 2" w:semiHidden="0" w:uiPriority="65" w:unhideWhenUsed="0"/>
+    <w:lsdException w:name="Medium List 2 Accent 2" w:semiHidden="0" w:uiPriority="66" w:unhideWhenUsed="0"/>
+    <w:lsdException w:name="Medium Grid 1 Accent 2" w:semiHidden="0" w:uiPriority="67" w:unhideWhenUsed="0"/>
+    <w:lsdException w:name="Medium Grid 2 Accent 2" w:semiHidden="0" w:uiPriority="68" w:unhideWhenUsed="0"/>
+    <w:lsdException w:name="Medium Grid 3 Accent 2" w:semiHidden="0" w:uiPriority="69" w:unhideWhenUsed="0"/>
+    <w:lsdException w:name="Dark List Accent 2" w:semiHidden="0" w:uiPriority="70" w:unhideWhenUsed="0"/>
+    <w:lsdException w:name="Colorful Shading Accent 2" w:semiHidden="0" w:uiPriority="71" w:unhideWhenUsed="0"/>
+    <w:lsdException w:name="Colorful List Accent 2" w:semiHidden="0" w:uiPriority="72" w:unhideWhenUsed="0"/>
+    <w:lsdException w:name="Colorful Grid Accent 2" w:semiHidden="0" w:uiPriority="73" w:unhideWhenUsed="0"/>
+    <w:lsdException w:name="Light Shading Accent 3" w:semiHidden="0" w:uiPriority="60" w:unhideWhenUsed="0"/>
+    <w:lsdException w:name="Light List Accent 3" w:semiHidden="0" w:uiPriority="61" w:unhideWhenUsed="0"/>
+    <w:lsdException w:name="Light Grid Accent 3" w:semiHidden="0" w:uiPriority="62" w:unhideWhenUsed="0"/>
+    <w:lsdException w:name="Medium Shading 1 Accent 3" w:semiHidden="0" w:uiPriority="63" w:unhideWhenUsed="0"/>
+    <w:lsdException w:name="Medium Shading 2 Accent 3" w:semiHidden="0" w:uiPriority="64" w:unhideWhenUsed="0"/>
+    <w:lsdException w:name="Medium List 1 Accent 3" w:semiHidden="0" w:uiPriority="65" w:unhideWhenUsed="0"/>
+    <w:lsdException w:name="Medium List 2 Accent 3" w:semiHidden="0" w:uiPriority="66" w:unhideWhenUsed="0"/>
+    <w:lsdException w:name="Medium Grid 1 Accent 3" w:semiHidden="0" w:uiPriority="67" w:unhideWhenUsed="0"/>
+    <w:lsdException w:name="Medium Grid 2 Accent 3" w:semiHidden="0" w:uiPriority="68" w:unhideWhenUsed="0"/>
+    <w:lsdException w:name="Medium Grid 3 Accent 3" w:semiHidden="0" w:uiPriority="69" w:unhideWhenUsed="0"/>
+    <w:lsdException w:name="Dark List Accent 3" w:semiHidden="0" w:uiPriority="70" w:unhideWhenUsed="0"/>
+    <w:lsdException w:name="Colorful Shading Accent 3" w:semiHidden="0" w:uiPriority="71" w:unhideWhenUsed="0"/>
+    <w:lsdException w:name="Colorful List Accent 3" w:semiHidden="0" w:uiPriority="72" w:unhideWhenUsed="0"/>
+    <w:lsdException w:name="Colorful Grid Accent 3" w:semiHidden="0" w:uiPriority="73" w:unhideWhenUsed="0"/>
+    <w:lsdException w:name="Light Shading Accent 4" w:semiHidden="0" w:uiPriority="60" w:unhideWhenUsed="0"/>
+    <w:lsdException w:name="Light List Accent 4" w:semiHidden="0" w:uiPriority="61" w:unhideWhenUsed="0"/>
+    <w:lsdException w:name="Light Grid Accent 4" w:semiHidden="0" w:uiPriority="62" w:unhideWhenUsed="0"/>
+    <w:lsdException w:name="Medium Shading 1 Accent 4" w:semiHidden="0" w:uiPriority="63" w:unhideWhenUsed="0"/>
+    <w:lsdException w:name="Medium Shading 2 Accent 4" w:semiHidden="0" w:uiPriority="64" w:unhideWhenUsed="0"/>
+    <w:lsdException w:name="Medium List 1 Accent 4" w:semiHidden="0" w:uiPriority="65" w:unhideWhenUsed="0"/>
+    <w:lsdException w:name="Medium List 2 Accent 4" w:semiHidden="0" w:uiPriority="66" w:unhideWhenUsed="0"/>
+    <w:lsdException w:name="Medium Grid 1 Accent 4" w:semiHidden="0" w:uiPriority="67" w:unhideWhenUsed="0"/>
+    <w:lsdException w:name="Medium Grid 2 Accent 4" w:semiHidden="0" w:uiPriority="68" w:unhideWhenUsed="0"/>
+    <w:lsdException w:name="Medium Grid 3 Accent 4" w:semiHidden="0" w:uiPriority="69" w:unhideWhenUsed="0"/>
+    <w:lsdException w:name="Dark List Accent 4" w:semiHidden="0" w:uiPriority="70" w:unhideWhenUsed="0"/>
+    <w:lsdException w:name="Colorful Shading Accent 4" w:semiHidden="0" w:uiPriority="71" w:unhideWhenUsed="0"/>
+    <w:lsdException w:name="Colorful List Accent 4" w:semiHidden="0" w:uiPriority="72" w:unhideWhenUsed="0"/>
+    <w:lsdException w:name="Colorful Grid Accent 4" w:semiHidden="0" w:uiPriority="73" w:unhideWhenUsed="0"/>
+    <w:lsdException w:name="Light Shading Accent 5" w:semiHidden="0" w:uiPriority="60" w:unhideWhenUsed="0"/>
+    <w:lsdException w:name="Light List Accent 5" w:semiHidden="0" w:uiPriority="61" w:unhideWhenUsed="0"/>
+    <w:lsdException w:name="Light Grid Accent 5" w:semiHidden="0" w:uiPriority="62" w:unhideWhenUsed="0"/>
+    <w:lsdException w:name="Medium Shading 1 Accent 5" w:semiHidden="0" w:uiPriority="63" w:unhideWhenUsed="0"/>
+    <w:lsdException w:name="Medium Shading 2 Accent 5" w:semiHidden="0" w:uiPriority="64" w:unhideWhenUsed="0"/>
+    <w:lsdException w:name="Medium List 1 Accent 5" w:semiHidden="0" w:uiPriority="65" w:unhideWhenUsed="0"/>
+    <w:lsdException w:name="Medium List 2 Accent 5" w:semiHidden="0" w:uiPriority="66" w:unhideWhenUsed="0"/>
+    <w:lsdException w:name="Medium Grid 1 Accent 5" w:semiHidden="0" w:uiPriority="67" w:unhideWhenUsed="0"/>
+    <w:lsdException w:name="Medium Grid 2 Accent 5" w:semiHidden="0" w:uiPriority="68" w:unhideWhenUsed="0"/>
+    <w:lsdException w:name="Medium Grid 3 Accent 5" w:semiHidden="0" w:uiPriority="69" w:unhideWhenUsed="0"/>
+    <w:lsdException w:name="Dark List Accent 5" w:semiHidden="0" w:uiPriority="70" w:unhideWhenUsed="0"/>
+    <w:lsdException w:name="Colorful Shading Accent 5" w:semiHidden="0" w:uiPriority="71" w:unhideWhenUsed="0"/>
+    <w:lsdException w:name="Colorful List Accent 5" w:semiHidden="0" w:uiPriority="72" w:unhideWhenUsed="0"/>
+    <w:lsdException w:name="Colorful Grid Accent 5" w:semiHidden="0" w:uiPriority="73" w:unhideWhenUsed="0"/>
+    <w:lsdException w:name="Light Shading Accent 6" w:semiHidden="0" w:uiPriority="60" w:unhideWhenUsed="0"/>
+    <w:lsdException w:name="Light List Accent 6" w:semiHidden="0" w:uiPriority="61" w:unhideWhenUsed="0"/>
+    <w:lsdException w:name="Light Grid Accent 6" w:semiHidden="0" w:uiPriority="62" w:unhideWhenUsed="0"/>
+    <w:lsdException w:name="Medium Shading 1 Accent 6" w:semiHidden="0" w:uiPriority="63" w:unhideWhenUsed="0"/>
+    <w:lsdException w:name="Medium Shading 2 Accent 6" w:semiHidden="0" w:uiPriority="64" w:unhideWhenUsed="0"/>
+    <w:lsdException w:name="Medium List 1 Accent 6" w:semiHidden="0" w:uiPriority="65" w:unhideWhenUsed="0"/>
+    <w:lsdException w:name="Medium List 2 Accent 6" w:semiHidden="0" w:uiPriority="66" w:unhideWhenUsed="0"/>
+    <w:lsdException w:name="Medium Grid 1 Accent 6" w:semiHidden="0" w:uiPriority="67" w:unhideWhenUsed="0"/>
+    <w:lsdException w:name="Medium Grid 2 Accent 6" w:semiHidden="0" w:uiPriority="68" w:unhideWhenUsed="0"/>
+    <w:lsdException w:name="Medium Grid 3 Accent 6" w:semiHidden="0" w:uiPriority="69" w:unhideWhenUsed="0"/>
+    <w:lsdException w:name="Dark List Accent 6" w:semiHidden="0" w:uiPriority="70" w:unhideWhenUsed="0"/>
+    <w:lsdException w:name="Colorful Shading Accent 6" w:semiHidden="0" w:uiPriority="71" w:unhideWhenUsed="0"/>
+    <w:lsdException w:name="Colorful List Accent 6" w:semiHidden="0" w:uiPriority="72" w:unhideWhenUsed="0"/>
+    <w:lsdException w:name="Colorful Grid Accent 6" w:semiHidden="0" w:uiPriority="73" w:unhideWhenUsed="0"/>
+    <w:lsdException w:name="Subtle Emphasis" w:semiHidden="0" w:uiPriority="19" w:unhideWhenUsed="0" w:qFormat="1"/>
+    <w:lsdException w:name="Intense Emphasis" w:semiHidden="0" w:uiPriority="21" w:unhideWhenUsed="0" w:qFormat="1"/>
+    <w:lsdException w:name="Subtle Reference" w:semiHidden="0" w:uiPriority="31" w:unhideWhenUsed="0" w:qFormat="1"/>
+    <w:lsdException w:name="Intense Reference" w:semiHidden="0" w:uiPriority="32" w:unhideWhenUsed="0" w:qFormat="1"/>
+    <w:lsdException w:name="Book Title" w:semiHidden="0" w:uiPriority="33" w:unhideWhenUsed="0" w:qFormat="1"/>
+    <w:lsdException w:name="Bibliography" w:uiPriority="37"/>
+    <w:lsdException w:name="TOC Heading" w:uiPriority="39" w:qFormat="1"/>
   </w:latentStyles>
   <w:style w:type="paragraph" w:default="1" w:styleId="Normal">
     <w:name w:val="Normal"/>
@@ -5069,7 +5228,7 @@
   <a:extraClrSchemeLst/>
   <a:extLst>
     <a:ext uri="{05A4C25C-085E-4340-85A3-A5531E510DB2}">
-      <thm15:themeFamily xmlns:thm15="http://schemas.microsoft.com/office/thememl/2012/main" name="Office Theme" id="{62F939B6-93AF-4DB8-9C6B-D6C7DFDC589F}" vid="{4A3C46E8-61CC-4603-A589-7422A47A8E4A}"/>
+      <thm15:themeFamily xmlns:thm15="http://schemas.microsoft.com/office/thememl/2012/main" xmlns="" name="Office Theme" id="{62F939B6-93AF-4DB8-9C6B-D6C7DFDC589F}" vid="{4A3C46E8-61CC-4603-A589-7422A47A8E4A}"/>
     </a:ext>
   </a:extLst>
 </a:theme>

</xml_diff>